<commit_message>
cambio de fra1m --> fra1w
modificamos la convención de la fra de 1 mes --> a una semana. Para abordar los plazos cortos.
Además de multiples otros cambios en todas partes del codigo
</commit_message>
<xml_diff>
--- a/documentacion/formulas.docx
+++ b/documentacion/formulas.docx
@@ -11543,19 +11543,7 @@
         <w:rPr>
           <w:lang w:val="es-CL"/>
         </w:rPr>
-        <w:t xml:space="preserve">FRA </w:t>
-      </w:r>
-      <w:r>
-        <w:rPr>
-          <w:lang w:val="es-CL"/>
-        </w:rPr>
-        <w:t>1 semana</w:t>
-      </w:r>
-      <w:r>
-        <w:rPr>
-          <w:lang w:val="es-CL"/>
-        </w:rPr>
-        <w:t>.</w:t>
+        <w:t>FRA 1 semana.</w:t>
       </w:r>
     </w:p>
     <w:p>
@@ -11565,109 +11553,29 @@
           <w:rFonts w:asciiTheme="majorHAnsi" w:eastAsiaTheme="majorEastAsia" w:hAnsiTheme="majorHAnsi" w:cstheme="majorBidi"/>
         </w:rPr>
       </w:pPr>
+      <w:bookmarkStart w:id="7" w:name="_GoBack"/>
+      <w:bookmarkEnd w:id="7"/>
     </w:p>
     <w:p>
       <w:pPr>
-        <w:spacing w:line="240" w:lineRule="auto"/>
-        <w:rPr>
-          <w:rFonts w:asciiTheme="majorHAnsi" w:eastAsiaTheme="majorEastAsia" w:hAnsiTheme="majorHAnsi" w:cstheme="majorBidi"/>
-          <w:lang w:val="es-CL"/>
+        <w:spacing w:line="480" w:lineRule="auto"/>
+        <w:rPr>
+          <w:rFonts w:eastAsiaTheme="minorEastAsia"/>
         </w:rPr>
       </w:pPr>
       <m:oMath>
-        <m:sSub>
-          <m:sSubPr>
-            <m:ctrlPr>
-              <w:rPr>
-                <w:rFonts w:ascii="Cambria Math" w:eastAsiaTheme="minorEastAsia" w:hAnsi="Cambria Math"/>
-                <w:i/>
-              </w:rPr>
-            </m:ctrlPr>
-          </m:sSubPr>
-          <m:e>
-            <m:r>
-              <w:rPr>
-                <w:rFonts w:ascii="Cambria Math" w:eastAsiaTheme="minorEastAsia" w:hAnsi="Cambria Math"/>
-              </w:rPr>
-              <m:t>w</m:t>
-            </m:r>
-          </m:e>
-          <m:sub>
-            <m:r>
-              <w:rPr>
-                <w:rFonts w:ascii="Cambria Math" w:eastAsiaTheme="minorEastAsia" w:hAnsi="Cambria Math"/>
-                <w:lang w:val="es-CL"/>
-              </w:rPr>
-              <m:t>2</m:t>
-            </m:r>
-          </m:sub>
-        </m:sSub>
+        <m:r>
+          <w:rPr>
+            <w:rFonts w:ascii="Cambria Math" w:eastAsiaTheme="minorEastAsia" w:hAnsi="Cambria Math"/>
+          </w:rPr>
+          <m:t>w</m:t>
+        </m:r>
       </m:oMath>
       <w:r>
         <w:rPr>
-          <w:rFonts w:asciiTheme="majorHAnsi" w:eastAsiaTheme="majorEastAsia" w:hAnsiTheme="majorHAnsi" w:cstheme="majorBidi"/>
-          <w:lang w:val="es-CL"/>
+          <w:rFonts w:eastAsiaTheme="minorEastAsia"/>
         </w:rPr>
         <w:t>: numero de semanas</w:t>
-      </w:r>
-      <w:r>
-        <w:rPr>
-          <w:rFonts w:asciiTheme="majorHAnsi" w:eastAsiaTheme="majorEastAsia" w:hAnsiTheme="majorHAnsi" w:cstheme="majorBidi"/>
-          <w:lang w:val="es-CL"/>
-        </w:rPr>
-        <w:t xml:space="preserve"> tasa larga</w:t>
-      </w:r>
-    </w:p>
-    <w:p>
-      <w:pPr>
-        <w:spacing w:line="240" w:lineRule="auto"/>
-        <w:rPr>
-          <w:rFonts w:asciiTheme="majorHAnsi" w:eastAsiaTheme="majorEastAsia" w:hAnsiTheme="majorHAnsi" w:cstheme="majorBidi"/>
-          <w:lang w:val="es-CL"/>
-        </w:rPr>
-      </w:pPr>
-      <m:oMath>
-        <m:sSub>
-          <m:sSubPr>
-            <m:ctrlPr>
-              <w:rPr>
-                <w:rFonts w:ascii="Cambria Math" w:eastAsiaTheme="minorEastAsia" w:hAnsi="Cambria Math"/>
-                <w:i/>
-              </w:rPr>
-            </m:ctrlPr>
-          </m:sSubPr>
-          <m:e>
-            <m:r>
-              <w:rPr>
-                <w:rFonts w:ascii="Cambria Math" w:eastAsiaTheme="minorEastAsia" w:hAnsi="Cambria Math"/>
-              </w:rPr>
-              <m:t>w</m:t>
-            </m:r>
-          </m:e>
-          <m:sub>
-            <m:r>
-              <w:rPr>
-                <w:rFonts w:ascii="Cambria Math" w:eastAsiaTheme="minorEastAsia" w:hAnsi="Cambria Math"/>
-                <w:lang w:val="es-CL"/>
-              </w:rPr>
-              <m:t>1</m:t>
-            </m:r>
-          </m:sub>
-        </m:sSub>
-      </m:oMath>
-      <w:r>
-        <w:rPr>
-          <w:rFonts w:asciiTheme="majorHAnsi" w:eastAsiaTheme="majorEastAsia" w:hAnsiTheme="majorHAnsi" w:cstheme="majorBidi"/>
-          <w:lang w:val="es-CL"/>
-        </w:rPr>
-        <w:t xml:space="preserve">: numero de semanas tasa </w:t>
-      </w:r>
-      <w:r>
-        <w:rPr>
-          <w:rFonts w:asciiTheme="majorHAnsi" w:eastAsiaTheme="majorEastAsia" w:hAnsiTheme="majorHAnsi" w:cstheme="majorBidi"/>
-          <w:lang w:val="es-CL"/>
-        </w:rPr>
-        <w:t>corta</w:t>
       </w:r>
     </w:p>
     <w:p>
@@ -11705,32 +11613,52 @@
                     </w:rPr>
                     <m:t>1+</m:t>
                   </m:r>
-                  <m:sSub>
-                    <m:sSubPr>
+                  <m:f>
+                    <m:fPr>
                       <m:ctrlPr>
                         <w:rPr>
                           <w:rFonts w:ascii="Cambria Math" w:eastAsiaTheme="minorEastAsia" w:hAnsi="Cambria Math"/>
                           <w:i/>
                         </w:rPr>
                       </m:ctrlPr>
-                    </m:sSubPr>
-                    <m:e>
+                    </m:fPr>
+                    <m:num>
+                      <m:sSub>
+                        <m:sSubPr>
+                          <m:ctrlPr>
+                            <w:rPr>
+                              <w:rFonts w:ascii="Cambria Math" w:eastAsiaTheme="minorEastAsia" w:hAnsi="Cambria Math"/>
+                              <w:i/>
+                            </w:rPr>
+                          </m:ctrlPr>
+                        </m:sSubPr>
+                        <m:e>
+                          <m:r>
+                            <w:rPr>
+                              <w:rFonts w:ascii="Cambria Math" w:eastAsiaTheme="minorEastAsia" w:hAnsi="Cambria Math"/>
+                            </w:rPr>
+                            <m:t>i</m:t>
+                          </m:r>
+                        </m:e>
+                        <m:sub>
+                          <m:r>
+                            <w:rPr>
+                              <w:rFonts w:ascii="Cambria Math" w:eastAsiaTheme="minorEastAsia" w:hAnsi="Cambria Math"/>
+                            </w:rPr>
+                            <m:t>0,2</m:t>
+                          </m:r>
+                        </m:sub>
+                      </m:sSub>
+                    </m:num>
+                    <m:den>
                       <m:r>
                         <w:rPr>
                           <w:rFonts w:ascii="Cambria Math" w:eastAsiaTheme="minorEastAsia" w:hAnsi="Cambria Math"/>
                         </w:rPr>
-                        <m:t>i</m:t>
-                      </m:r>
-                    </m:e>
-                    <m:sub>
-                      <m:r>
-                        <w:rPr>
-                          <w:rFonts w:ascii="Cambria Math" w:eastAsiaTheme="minorEastAsia" w:hAnsi="Cambria Math"/>
-                        </w:rPr>
-                        <m:t>0,2</m:t>
-                      </m:r>
-                    </m:sub>
-                  </m:sSub>
+                        <m:t>52</m:t>
+                      </m:r>
+                    </m:den>
+                  </m:f>
                 </m:e>
               </m:d>
             </m:e>
@@ -11798,38 +11726,52 @@
                     </w:rPr>
                     <m:t>1+</m:t>
                   </m:r>
-                  <m:sSub>
-                    <m:sSubPr>
+                  <m:f>
+                    <m:fPr>
                       <m:ctrlPr>
                         <w:rPr>
                           <w:rFonts w:ascii="Cambria Math" w:eastAsiaTheme="minorEastAsia" w:hAnsi="Cambria Math"/>
                           <w:i/>
                         </w:rPr>
                       </m:ctrlPr>
-                    </m:sSubPr>
-                    <m:e>
+                    </m:fPr>
+                    <m:num>
+                      <m:sSub>
+                        <m:sSubPr>
+                          <m:ctrlPr>
+                            <w:rPr>
+                              <w:rFonts w:ascii="Cambria Math" w:eastAsiaTheme="minorEastAsia" w:hAnsi="Cambria Math"/>
+                              <w:i/>
+                            </w:rPr>
+                          </m:ctrlPr>
+                        </m:sSubPr>
+                        <m:e>
+                          <m:r>
+                            <w:rPr>
+                              <w:rFonts w:ascii="Cambria Math" w:eastAsiaTheme="minorEastAsia" w:hAnsi="Cambria Math"/>
+                            </w:rPr>
+                            <m:t>i</m:t>
+                          </m:r>
+                        </m:e>
+                        <m:sub>
+                          <m:r>
+                            <w:rPr>
+                              <w:rFonts w:ascii="Cambria Math" w:eastAsiaTheme="minorEastAsia" w:hAnsi="Cambria Math"/>
+                            </w:rPr>
+                            <m:t>0,1</m:t>
+                          </m:r>
+                        </m:sub>
+                      </m:sSub>
+                    </m:num>
+                    <m:den>
                       <m:r>
                         <w:rPr>
                           <w:rFonts w:ascii="Cambria Math" w:eastAsiaTheme="minorEastAsia" w:hAnsi="Cambria Math"/>
                         </w:rPr>
-                        <m:t>i</m:t>
-                      </m:r>
-                    </m:e>
-                    <m:sub>
-                      <m:r>
-                        <w:rPr>
-                          <w:rFonts w:ascii="Cambria Math" w:eastAsiaTheme="minorEastAsia" w:hAnsi="Cambria Math"/>
-                        </w:rPr>
-                        <m:t>0,</m:t>
-                      </m:r>
-                      <m:r>
-                        <w:rPr>
-                          <w:rFonts w:ascii="Cambria Math" w:eastAsiaTheme="minorEastAsia" w:hAnsi="Cambria Math"/>
-                        </w:rPr>
-                        <m:t>1</m:t>
-                      </m:r>
-                    </m:sub>
-                  </m:sSub>
+                        <m:t>52</m:t>
+                      </m:r>
+                    </m:den>
+                  </m:f>
                 </m:e>
               </m:d>
             </m:e>
@@ -11894,44 +11836,52 @@
                     </w:rPr>
                     <m:t>1+</m:t>
                   </m:r>
-                  <m:sSub>
-                    <m:sSubPr>
+                  <m:f>
+                    <m:fPr>
                       <m:ctrlPr>
                         <w:rPr>
                           <w:rFonts w:ascii="Cambria Math" w:eastAsiaTheme="minorEastAsia" w:hAnsi="Cambria Math"/>
                           <w:i/>
                         </w:rPr>
                       </m:ctrlPr>
-                    </m:sSubPr>
-                    <m:e>
+                    </m:fPr>
+                    <m:num>
+                      <m:sSub>
+                        <m:sSubPr>
+                          <m:ctrlPr>
+                            <w:rPr>
+                              <w:rFonts w:ascii="Cambria Math" w:eastAsiaTheme="minorEastAsia" w:hAnsi="Cambria Math"/>
+                              <w:i/>
+                            </w:rPr>
+                          </m:ctrlPr>
+                        </m:sSubPr>
+                        <m:e>
+                          <m:r>
+                            <w:rPr>
+                              <w:rFonts w:ascii="Cambria Math" w:eastAsiaTheme="minorEastAsia" w:hAnsi="Cambria Math"/>
+                            </w:rPr>
+                            <m:t>f</m:t>
+                          </m:r>
+                        </m:e>
+                        <m:sub>
+                          <m:r>
+                            <w:rPr>
+                              <w:rFonts w:ascii="Cambria Math" w:eastAsiaTheme="minorEastAsia" w:hAnsi="Cambria Math"/>
+                            </w:rPr>
+                            <m:t>1,2</m:t>
+                          </m:r>
+                        </m:sub>
+                      </m:sSub>
+                    </m:num>
+                    <m:den>
                       <m:r>
                         <w:rPr>
                           <w:rFonts w:ascii="Cambria Math" w:eastAsiaTheme="minorEastAsia" w:hAnsi="Cambria Math"/>
                         </w:rPr>
-                        <m:t>f</m:t>
-                      </m:r>
-                    </m:e>
-                    <m:sub>
-                      <m:r>
-                        <w:rPr>
-                          <w:rFonts w:ascii="Cambria Math" w:eastAsiaTheme="minorEastAsia" w:hAnsi="Cambria Math"/>
-                        </w:rPr>
-                        <m:t>1</m:t>
-                      </m:r>
-                      <m:r>
-                        <w:rPr>
-                          <w:rFonts w:ascii="Cambria Math" w:eastAsiaTheme="minorEastAsia" w:hAnsi="Cambria Math"/>
-                        </w:rPr>
-                        <m:t>,</m:t>
-                      </m:r>
-                      <m:r>
-                        <w:rPr>
-                          <w:rFonts w:ascii="Cambria Math" w:eastAsiaTheme="minorEastAsia" w:hAnsi="Cambria Math"/>
-                        </w:rPr>
-                        <m:t>2</m:t>
-                      </m:r>
-                    </m:sub>
-                  </m:sSub>
+                        <m:t>52</m:t>
+                      </m:r>
+                    </m:den>
+                  </m:f>
                 </m:e>
               </m:d>
             </m:e>
@@ -11976,13 +11926,7 @@
                     <w:rPr>
                       <w:rFonts w:ascii="Cambria Math" w:eastAsiaTheme="minorEastAsia" w:hAnsi="Cambria Math"/>
                     </w:rPr>
-                    <m:t>-</m:t>
-                  </m:r>
-                  <m:r>
-                    <w:rPr>
-                      <w:rFonts w:ascii="Cambria Math" w:eastAsiaTheme="minorEastAsia" w:hAnsi="Cambria Math"/>
-                    </w:rPr>
-                    <m:t>w</m:t>
+                    <m:t>-w</m:t>
                   </m:r>
                 </m:e>
                 <m:sub>
@@ -12030,32 +11974,52 @@
                     </w:rPr>
                     <m:t>1+</m:t>
                   </m:r>
-                  <m:sSub>
-                    <m:sSubPr>
+                  <m:f>
+                    <m:fPr>
                       <m:ctrlPr>
                         <w:rPr>
                           <w:rFonts w:ascii="Cambria Math" w:eastAsiaTheme="minorEastAsia" w:hAnsi="Cambria Math"/>
                           <w:i/>
                         </w:rPr>
                       </m:ctrlPr>
-                    </m:sSubPr>
-                    <m:e>
+                    </m:fPr>
+                    <m:num>
+                      <m:sSub>
+                        <m:sSubPr>
+                          <m:ctrlPr>
+                            <w:rPr>
+                              <w:rFonts w:ascii="Cambria Math" w:eastAsiaTheme="minorEastAsia" w:hAnsi="Cambria Math"/>
+                              <w:i/>
+                            </w:rPr>
+                          </m:ctrlPr>
+                        </m:sSubPr>
+                        <m:e>
+                          <m:r>
+                            <w:rPr>
+                              <w:rFonts w:ascii="Cambria Math" w:eastAsiaTheme="minorEastAsia" w:hAnsi="Cambria Math"/>
+                            </w:rPr>
+                            <m:t>f</m:t>
+                          </m:r>
+                        </m:e>
+                        <m:sub>
+                          <m:r>
+                            <w:rPr>
+                              <w:rFonts w:ascii="Cambria Math" w:eastAsiaTheme="minorEastAsia" w:hAnsi="Cambria Math"/>
+                            </w:rPr>
+                            <m:t>1,2</m:t>
+                          </m:r>
+                        </m:sub>
+                      </m:sSub>
+                    </m:num>
+                    <m:den>
                       <m:r>
                         <w:rPr>
                           <w:rFonts w:ascii="Cambria Math" w:eastAsiaTheme="minorEastAsia" w:hAnsi="Cambria Math"/>
                         </w:rPr>
-                        <m:t>f</m:t>
-                      </m:r>
-                    </m:e>
-                    <m:sub>
-                      <m:r>
-                        <w:rPr>
-                          <w:rFonts w:ascii="Cambria Math" w:eastAsiaTheme="minorEastAsia" w:hAnsi="Cambria Math"/>
-                        </w:rPr>
-                        <m:t>1,2</m:t>
-                      </m:r>
-                    </m:sub>
-                  </m:sSub>
+                        <m:t>52</m:t>
+                      </m:r>
+                    </m:den>
+                  </m:f>
                 </m:e>
               </m:d>
             </m:e>
@@ -12128,8 +12092,9 @@
             <m:fPr>
               <m:ctrlPr>
                 <w:rPr>
-                  <w:rFonts w:ascii="Cambria Math" w:eastAsiaTheme="minorEastAsia" w:hAnsi="Cambria Math"/>
+                  <w:rFonts w:ascii="Cambria Math" w:hAnsi="Cambria Math"/>
                   <w:i/>
+                  <w:lang w:val="es-CL"/>
                 </w:rPr>
               </m:ctrlPr>
             </m:fPr>
@@ -12160,32 +12125,52 @@
                         </w:rPr>
                         <m:t>1+</m:t>
                       </m:r>
-                      <m:sSub>
-                        <m:sSubPr>
+                      <m:f>
+                        <m:fPr>
                           <m:ctrlPr>
                             <w:rPr>
                               <w:rFonts w:ascii="Cambria Math" w:eastAsiaTheme="minorEastAsia" w:hAnsi="Cambria Math"/>
                               <w:i/>
                             </w:rPr>
                           </m:ctrlPr>
-                        </m:sSubPr>
-                        <m:e>
+                        </m:fPr>
+                        <m:num>
+                          <m:sSub>
+                            <m:sSubPr>
+                              <m:ctrlPr>
+                                <w:rPr>
+                                  <w:rFonts w:ascii="Cambria Math" w:eastAsiaTheme="minorEastAsia" w:hAnsi="Cambria Math"/>
+                                  <w:i/>
+                                </w:rPr>
+                              </m:ctrlPr>
+                            </m:sSubPr>
+                            <m:e>
+                              <m:r>
+                                <w:rPr>
+                                  <w:rFonts w:ascii="Cambria Math" w:eastAsiaTheme="minorEastAsia" w:hAnsi="Cambria Math"/>
+                                </w:rPr>
+                                <m:t>i</m:t>
+                              </m:r>
+                            </m:e>
+                            <m:sub>
+                              <m:r>
+                                <w:rPr>
+                                  <w:rFonts w:ascii="Cambria Math" w:eastAsiaTheme="minorEastAsia" w:hAnsi="Cambria Math"/>
+                                </w:rPr>
+                                <m:t>0,2</m:t>
+                              </m:r>
+                            </m:sub>
+                          </m:sSub>
+                        </m:num>
+                        <m:den>
                           <m:r>
                             <w:rPr>
                               <w:rFonts w:ascii="Cambria Math" w:eastAsiaTheme="minorEastAsia" w:hAnsi="Cambria Math"/>
                             </w:rPr>
-                            <m:t>i</m:t>
+                            <m:t>52</m:t>
                           </m:r>
-                        </m:e>
-                        <m:sub>
-                          <m:r>
-                            <w:rPr>
-                              <w:rFonts w:ascii="Cambria Math" w:eastAsiaTheme="minorEastAsia" w:hAnsi="Cambria Math"/>
-                            </w:rPr>
-                            <m:t>0,2</m:t>
-                          </m:r>
-                        </m:sub>
-                      </m:sSub>
+                        </m:den>
+                      </m:f>
                     </m:e>
                   </m:d>
                 </m:e>
@@ -12246,32 +12231,52 @@
                         </w:rPr>
                         <m:t>1+</m:t>
                       </m:r>
-                      <m:sSub>
-                        <m:sSubPr>
+                      <m:f>
+                        <m:fPr>
                           <m:ctrlPr>
                             <w:rPr>
                               <w:rFonts w:ascii="Cambria Math" w:eastAsiaTheme="minorEastAsia" w:hAnsi="Cambria Math"/>
                               <w:i/>
                             </w:rPr>
                           </m:ctrlPr>
-                        </m:sSubPr>
-                        <m:e>
+                        </m:fPr>
+                        <m:num>
+                          <m:sSub>
+                            <m:sSubPr>
+                              <m:ctrlPr>
+                                <w:rPr>
+                                  <w:rFonts w:ascii="Cambria Math" w:eastAsiaTheme="minorEastAsia" w:hAnsi="Cambria Math"/>
+                                  <w:i/>
+                                </w:rPr>
+                              </m:ctrlPr>
+                            </m:sSubPr>
+                            <m:e>
+                              <m:r>
+                                <w:rPr>
+                                  <w:rFonts w:ascii="Cambria Math" w:eastAsiaTheme="minorEastAsia" w:hAnsi="Cambria Math"/>
+                                </w:rPr>
+                                <m:t>i</m:t>
+                              </m:r>
+                            </m:e>
+                            <m:sub>
+                              <m:r>
+                                <w:rPr>
+                                  <w:rFonts w:ascii="Cambria Math" w:eastAsiaTheme="minorEastAsia" w:hAnsi="Cambria Math"/>
+                                </w:rPr>
+                                <m:t>0,1</m:t>
+                              </m:r>
+                            </m:sub>
+                          </m:sSub>
+                        </m:num>
+                        <m:den>
                           <m:r>
                             <w:rPr>
                               <w:rFonts w:ascii="Cambria Math" w:eastAsiaTheme="minorEastAsia" w:hAnsi="Cambria Math"/>
                             </w:rPr>
-                            <m:t>i</m:t>
+                            <m:t>52</m:t>
                           </m:r>
-                        </m:e>
-                        <m:sub>
-                          <m:r>
-                            <w:rPr>
-                              <w:rFonts w:ascii="Cambria Math" w:eastAsiaTheme="minorEastAsia" w:hAnsi="Cambria Math"/>
-                            </w:rPr>
-                            <m:t>0,1</m:t>
-                          </m:r>
-                        </m:sub>
-                      </m:sSub>
+                        </m:den>
+                      </m:f>
                     </m:e>
                   </m:d>
                 </m:e>
@@ -12308,7 +12313,8 @@
           </m:f>
           <m:r>
             <w:rPr>
-              <w:rFonts w:ascii="Cambria Math" w:eastAsiaTheme="minorEastAsia" w:hAnsi="Cambria Math"/>
+              <w:rFonts w:ascii="Cambria Math" w:hAnsi="Cambria Math"/>
+              <w:lang w:val="es-CL"/>
             </w:rPr>
             <w:br/>
           </m:r>
@@ -12316,37 +12322,56 @@
         <m:oMath>
           <m:r>
             <w:rPr>
-              <w:rFonts w:ascii="Cambria Math" w:hAnsi="Cambria Math"/>
-              <w:lang w:val="es-CL"/>
+              <w:rFonts w:ascii="Cambria Math" w:eastAsiaTheme="minorEastAsia" w:hAnsi="Cambria Math"/>
             </w:rPr>
             <m:t>1+</m:t>
           </m:r>
-          <m:sSub>
-            <m:sSubPr>
+          <m:f>
+            <m:fPr>
               <m:ctrlPr>
                 <w:rPr>
                   <w:rFonts w:ascii="Cambria Math" w:eastAsiaTheme="minorEastAsia" w:hAnsi="Cambria Math"/>
                   <w:i/>
                 </w:rPr>
               </m:ctrlPr>
-            </m:sSubPr>
-            <m:e>
+            </m:fPr>
+            <m:num>
+              <m:sSub>
+                <m:sSubPr>
+                  <m:ctrlPr>
+                    <w:rPr>
+                      <w:rFonts w:ascii="Cambria Math" w:eastAsiaTheme="minorEastAsia" w:hAnsi="Cambria Math"/>
+                      <w:i/>
+                    </w:rPr>
+                  </m:ctrlPr>
+                </m:sSubPr>
+                <m:e>
+                  <m:r>
+                    <w:rPr>
+                      <w:rFonts w:ascii="Cambria Math" w:eastAsiaTheme="minorEastAsia" w:hAnsi="Cambria Math"/>
+                    </w:rPr>
+                    <m:t>f</m:t>
+                  </m:r>
+                </m:e>
+                <m:sub>
+                  <m:r>
+                    <w:rPr>
+                      <w:rFonts w:ascii="Cambria Math" w:eastAsiaTheme="minorEastAsia" w:hAnsi="Cambria Math"/>
+                    </w:rPr>
+                    <m:t>1,2</m:t>
+                  </m:r>
+                </m:sub>
+              </m:sSub>
+            </m:num>
+            <m:den>
               <m:r>
                 <w:rPr>
                   <w:rFonts w:ascii="Cambria Math" w:eastAsiaTheme="minorEastAsia" w:hAnsi="Cambria Math"/>
                 </w:rPr>
-                <m:t>f</m:t>
+                <m:t>52</m:t>
               </m:r>
-            </m:e>
-            <m:sub>
-              <m:r>
-                <w:rPr>
-                  <w:rFonts w:ascii="Cambria Math" w:eastAsiaTheme="minorEastAsia" w:hAnsi="Cambria Math"/>
-                </w:rPr>
-                <m:t>1,2</m:t>
-              </m:r>
-            </m:sub>
-          </m:sSub>
+            </m:den>
+          </m:f>
           <m:r>
             <m:rPr>
               <m:aln/>
@@ -12361,8 +12386,9 @@
             <m:sSupPr>
               <m:ctrlPr>
                 <w:rPr>
-                  <w:rFonts w:ascii="Cambria Math" w:eastAsiaTheme="minorEastAsia" w:hAnsi="Cambria Math"/>
+                  <w:rFonts w:ascii="Cambria Math" w:hAnsi="Cambria Math"/>
                   <w:i/>
+                  <w:lang w:val="es-CL"/>
                 </w:rPr>
               </m:ctrlPr>
             </m:sSupPr>
@@ -12373,15 +12399,17 @@
                   <m:endChr m:val="}"/>
                   <m:ctrlPr>
                     <w:rPr>
-                      <w:rFonts w:ascii="Cambria Math" w:eastAsiaTheme="minorEastAsia" w:hAnsi="Cambria Math"/>
+                      <w:rFonts w:ascii="Cambria Math" w:hAnsi="Cambria Math"/>
                       <w:i/>
+                      <w:lang w:val="es-CL"/>
                     </w:rPr>
                   </m:ctrlPr>
                 </m:dPr>
                 <m:e>
                   <m:r>
                     <w:rPr>
-                      <w:rFonts w:ascii="Cambria Math" w:eastAsiaTheme="minorEastAsia" w:hAnsi="Cambria Math"/>
+                      <w:rFonts w:ascii="Cambria Math" w:hAnsi="Cambria Math"/>
+                      <w:lang w:val="es-CL"/>
                     </w:rPr>
                     <m:t xml:space="preserve"> </m:t>
                   </m:r>
@@ -12389,8 +12417,9 @@
                     <m:fPr>
                       <m:ctrlPr>
                         <w:rPr>
-                          <w:rFonts w:ascii="Cambria Math" w:eastAsiaTheme="minorEastAsia" w:hAnsi="Cambria Math"/>
+                          <w:rFonts w:ascii="Cambria Math" w:hAnsi="Cambria Math"/>
                           <w:i/>
+                          <w:lang w:val="es-CL"/>
                         </w:rPr>
                       </m:ctrlPr>
                     </m:fPr>
@@ -12421,32 +12450,52 @@
                                 </w:rPr>
                                 <m:t>1+</m:t>
                               </m:r>
-                              <m:sSub>
-                                <m:sSubPr>
+                              <m:f>
+                                <m:fPr>
                                   <m:ctrlPr>
                                     <w:rPr>
                                       <w:rFonts w:ascii="Cambria Math" w:eastAsiaTheme="minorEastAsia" w:hAnsi="Cambria Math"/>
                                       <w:i/>
                                     </w:rPr>
                                   </m:ctrlPr>
-                                </m:sSubPr>
-                                <m:e>
+                                </m:fPr>
+                                <m:num>
+                                  <m:sSub>
+                                    <m:sSubPr>
+                                      <m:ctrlPr>
+                                        <w:rPr>
+                                          <w:rFonts w:ascii="Cambria Math" w:eastAsiaTheme="minorEastAsia" w:hAnsi="Cambria Math"/>
+                                          <w:i/>
+                                        </w:rPr>
+                                      </m:ctrlPr>
+                                    </m:sSubPr>
+                                    <m:e>
+                                      <m:r>
+                                        <w:rPr>
+                                          <w:rFonts w:ascii="Cambria Math" w:eastAsiaTheme="minorEastAsia" w:hAnsi="Cambria Math"/>
+                                        </w:rPr>
+                                        <m:t>i</m:t>
+                                      </m:r>
+                                    </m:e>
+                                    <m:sub>
+                                      <m:r>
+                                        <w:rPr>
+                                          <w:rFonts w:ascii="Cambria Math" w:eastAsiaTheme="minorEastAsia" w:hAnsi="Cambria Math"/>
+                                        </w:rPr>
+                                        <m:t>0,2</m:t>
+                                      </m:r>
+                                    </m:sub>
+                                  </m:sSub>
+                                </m:num>
+                                <m:den>
                                   <m:r>
                                     <w:rPr>
                                       <w:rFonts w:ascii="Cambria Math" w:eastAsiaTheme="minorEastAsia" w:hAnsi="Cambria Math"/>
                                     </w:rPr>
-                                    <m:t>i</m:t>
+                                    <m:t>52</m:t>
                                   </m:r>
-                                </m:e>
-                                <m:sub>
-                                  <m:r>
-                                    <w:rPr>
-                                      <w:rFonts w:ascii="Cambria Math" w:eastAsiaTheme="minorEastAsia" w:hAnsi="Cambria Math"/>
-                                    </w:rPr>
-                                    <m:t>0,2</m:t>
-                                  </m:r>
-                                </m:sub>
-                              </m:sSub>
+                                </m:den>
+                              </m:f>
                             </m:e>
                           </m:d>
                         </m:e>
@@ -12507,32 +12556,52 @@
                                 </w:rPr>
                                 <m:t>1+</m:t>
                               </m:r>
-                              <m:sSub>
-                                <m:sSubPr>
+                              <m:f>
+                                <m:fPr>
                                   <m:ctrlPr>
                                     <w:rPr>
                                       <w:rFonts w:ascii="Cambria Math" w:eastAsiaTheme="minorEastAsia" w:hAnsi="Cambria Math"/>
                                       <w:i/>
                                     </w:rPr>
                                   </m:ctrlPr>
-                                </m:sSubPr>
-                                <m:e>
+                                </m:fPr>
+                                <m:num>
+                                  <m:sSub>
+                                    <m:sSubPr>
+                                      <m:ctrlPr>
+                                        <w:rPr>
+                                          <w:rFonts w:ascii="Cambria Math" w:eastAsiaTheme="minorEastAsia" w:hAnsi="Cambria Math"/>
+                                          <w:i/>
+                                        </w:rPr>
+                                      </m:ctrlPr>
+                                    </m:sSubPr>
+                                    <m:e>
+                                      <m:r>
+                                        <w:rPr>
+                                          <w:rFonts w:ascii="Cambria Math" w:eastAsiaTheme="minorEastAsia" w:hAnsi="Cambria Math"/>
+                                        </w:rPr>
+                                        <m:t>i</m:t>
+                                      </m:r>
+                                    </m:e>
+                                    <m:sub>
+                                      <m:r>
+                                        <w:rPr>
+                                          <w:rFonts w:ascii="Cambria Math" w:eastAsiaTheme="minorEastAsia" w:hAnsi="Cambria Math"/>
+                                        </w:rPr>
+                                        <m:t>0,1</m:t>
+                                      </m:r>
+                                    </m:sub>
+                                  </m:sSub>
+                                </m:num>
+                                <m:den>
                                   <m:r>
                                     <w:rPr>
                                       <w:rFonts w:ascii="Cambria Math" w:eastAsiaTheme="minorEastAsia" w:hAnsi="Cambria Math"/>
                                     </w:rPr>
-                                    <m:t>i</m:t>
+                                    <m:t>52</m:t>
                                   </m:r>
-                                </m:e>
-                                <m:sub>
-                                  <m:r>
-                                    <w:rPr>
-                                      <w:rFonts w:ascii="Cambria Math" w:eastAsiaTheme="minorEastAsia" w:hAnsi="Cambria Math"/>
-                                    </w:rPr>
-                                    <m:t>0,1</m:t>
-                                  </m:r>
-                                </m:sub>
-                              </m:sSub>
+                                </m:den>
+                              </m:f>
                             </m:e>
                           </m:d>
                         </m:e>
@@ -12569,7 +12638,8 @@
                   </m:f>
                   <m:r>
                     <w:rPr>
-                      <w:rFonts w:ascii="Cambria Math" w:eastAsiaTheme="minorEastAsia" w:hAnsi="Cambria Math"/>
+                      <w:rFonts w:ascii="Cambria Math" w:hAnsi="Cambria Math"/>
+                      <w:lang w:val="es-CL"/>
                     </w:rPr>
                     <m:t xml:space="preserve"> </m:t>
                   </m:r>
@@ -12579,17 +12649,20 @@
             <m:sup>
               <m:f>
                 <m:fPr>
+                  <m:type m:val="skw"/>
                   <m:ctrlPr>
                     <w:rPr>
-                      <w:rFonts w:ascii="Cambria Math" w:eastAsiaTheme="minorEastAsia" w:hAnsi="Cambria Math"/>
+                      <w:rFonts w:ascii="Cambria Math" w:hAnsi="Cambria Math"/>
                       <w:i/>
+                      <w:lang w:val="es-CL"/>
                     </w:rPr>
                   </m:ctrlPr>
                 </m:fPr>
                 <m:num>
                   <m:r>
                     <w:rPr>
-                      <w:rFonts w:ascii="Cambria Math" w:eastAsiaTheme="minorEastAsia" w:hAnsi="Cambria Math"/>
+                      <w:rFonts w:ascii="Cambria Math" w:hAnsi="Cambria Math"/>
+                      <w:lang w:val="es-CL"/>
                     </w:rPr>
                     <m:t>1</m:t>
                   </m:r>
@@ -12651,11 +12724,10 @@
               </m:f>
             </m:sup>
           </m:sSup>
-          <w:bookmarkStart w:id="7" w:name="_GoBack"/>
-          <w:bookmarkEnd w:id="7"/>
           <m:r>
             <w:rPr>
-              <w:rFonts w:ascii="Cambria Math" w:eastAsiaTheme="minorEastAsia" w:hAnsi="Cambria Math"/>
+              <w:rFonts w:ascii="Cambria Math" w:hAnsi="Cambria Math"/>
+              <w:lang w:val="es-CL"/>
             </w:rPr>
             <w:br/>
           </m:r>
@@ -12697,70 +12769,144 @@
             </w:rPr>
             <m:t>=</m:t>
           </m:r>
-          <m:sSup>
-            <m:sSupPr>
+          <m:d>
+            <m:dPr>
+              <m:begChr m:val="["/>
+              <m:endChr m:val="]"/>
               <m:ctrlPr>
                 <w:rPr>
-                  <w:rFonts w:ascii="Cambria Math" w:eastAsiaTheme="minorEastAsia" w:hAnsi="Cambria Math"/>
+                  <w:rFonts w:ascii="Cambria Math" w:hAnsi="Cambria Math"/>
                   <w:i/>
+                  <w:lang w:val="es-CL"/>
                 </w:rPr>
               </m:ctrlPr>
-            </m:sSupPr>
+            </m:dPr>
             <m:e>
-              <m:d>
-                <m:dPr>
-                  <m:begChr m:val="{"/>
-                  <m:endChr m:val="}"/>
+              <m:sSup>
+                <m:sSupPr>
                   <m:ctrlPr>
                     <w:rPr>
-                      <w:rFonts w:ascii="Cambria Math" w:eastAsiaTheme="minorEastAsia" w:hAnsi="Cambria Math"/>
+                      <w:rFonts w:ascii="Cambria Math" w:hAnsi="Cambria Math"/>
                       <w:i/>
+                      <w:lang w:val="es-CL"/>
                     </w:rPr>
                   </m:ctrlPr>
-                </m:dPr>
+                </m:sSupPr>
                 <m:e>
                   <m:r>
                     <w:rPr>
-                      <w:rFonts w:ascii="Cambria Math" w:eastAsiaTheme="minorEastAsia" w:hAnsi="Cambria Math"/>
+                      <w:rFonts w:ascii="Cambria Math" w:hAnsi="Cambria Math"/>
+                      <w:lang w:val="es-CL"/>
                     </w:rPr>
                     <m:t xml:space="preserve"> </m:t>
                   </m:r>
-                  <m:f>
-                    <m:fPr>
+                  <m:d>
+                    <m:dPr>
+                      <m:begChr m:val="{"/>
+                      <m:endChr m:val="}"/>
                       <m:ctrlPr>
                         <w:rPr>
-                          <w:rFonts w:ascii="Cambria Math" w:eastAsiaTheme="minorEastAsia" w:hAnsi="Cambria Math"/>
+                          <w:rFonts w:ascii="Cambria Math" w:hAnsi="Cambria Math"/>
                           <w:i/>
+                          <w:lang w:val="es-CL"/>
                         </w:rPr>
                       </m:ctrlPr>
-                    </m:fPr>
-                    <m:num>
-                      <m:sSup>
-                        <m:sSupPr>
+                    </m:dPr>
+                    <m:e>
+                      <m:r>
+                        <w:rPr>
+                          <w:rFonts w:ascii="Cambria Math" w:hAnsi="Cambria Math"/>
+                          <w:lang w:val="es-CL"/>
+                        </w:rPr>
+                        <m:t xml:space="preserve"> </m:t>
+                      </m:r>
+                      <m:f>
+                        <m:fPr>
                           <m:ctrlPr>
                             <w:rPr>
-                              <w:rFonts w:ascii="Cambria Math" w:eastAsiaTheme="minorEastAsia" w:hAnsi="Cambria Math"/>
+                              <w:rFonts w:ascii="Cambria Math" w:hAnsi="Cambria Math"/>
                               <w:i/>
+                              <w:lang w:val="es-CL"/>
                             </w:rPr>
                           </m:ctrlPr>
-                        </m:sSupPr>
-                        <m:e>
-                          <m:d>
-                            <m:dPr>
+                        </m:fPr>
+                        <m:num>
+                          <m:sSup>
+                            <m:sSupPr>
                               <m:ctrlPr>
                                 <w:rPr>
                                   <w:rFonts w:ascii="Cambria Math" w:eastAsiaTheme="minorEastAsia" w:hAnsi="Cambria Math"/>
                                   <w:i/>
                                 </w:rPr>
                               </m:ctrlPr>
-                            </m:dPr>
+                            </m:sSupPr>
                             <m:e>
-                              <m:r>
-                                <w:rPr>
-                                  <w:rFonts w:ascii="Cambria Math" w:eastAsiaTheme="minorEastAsia" w:hAnsi="Cambria Math"/>
-                                </w:rPr>
-                                <m:t>1+</m:t>
-                              </m:r>
+                              <m:d>
+                                <m:dPr>
+                                  <m:ctrlPr>
+                                    <w:rPr>
+                                      <w:rFonts w:ascii="Cambria Math" w:eastAsiaTheme="minorEastAsia" w:hAnsi="Cambria Math"/>
+                                      <w:i/>
+                                    </w:rPr>
+                                  </m:ctrlPr>
+                                </m:dPr>
+                                <m:e>
+                                  <m:r>
+                                    <w:rPr>
+                                      <w:rFonts w:ascii="Cambria Math" w:eastAsiaTheme="minorEastAsia" w:hAnsi="Cambria Math"/>
+                                    </w:rPr>
+                                    <m:t>1+</m:t>
+                                  </m:r>
+                                  <m:f>
+                                    <m:fPr>
+                                      <m:ctrlPr>
+                                        <w:rPr>
+                                          <w:rFonts w:ascii="Cambria Math" w:eastAsiaTheme="minorEastAsia" w:hAnsi="Cambria Math"/>
+                                          <w:i/>
+                                        </w:rPr>
+                                      </m:ctrlPr>
+                                    </m:fPr>
+                                    <m:num>
+                                      <m:sSub>
+                                        <m:sSubPr>
+                                          <m:ctrlPr>
+                                            <w:rPr>
+                                              <w:rFonts w:ascii="Cambria Math" w:eastAsiaTheme="minorEastAsia" w:hAnsi="Cambria Math"/>
+                                              <w:i/>
+                                            </w:rPr>
+                                          </m:ctrlPr>
+                                        </m:sSubPr>
+                                        <m:e>
+                                          <m:r>
+                                            <w:rPr>
+                                              <w:rFonts w:ascii="Cambria Math" w:eastAsiaTheme="minorEastAsia" w:hAnsi="Cambria Math"/>
+                                            </w:rPr>
+                                            <m:t>i</m:t>
+                                          </m:r>
+                                        </m:e>
+                                        <m:sub>
+                                          <m:r>
+                                            <w:rPr>
+                                              <w:rFonts w:ascii="Cambria Math" w:eastAsiaTheme="minorEastAsia" w:hAnsi="Cambria Math"/>
+                                            </w:rPr>
+                                            <m:t>0,2</m:t>
+                                          </m:r>
+                                        </m:sub>
+                                      </m:sSub>
+                                    </m:num>
+                                    <m:den>
+                                      <m:r>
+                                        <w:rPr>
+                                          <w:rFonts w:ascii="Cambria Math" w:eastAsiaTheme="minorEastAsia" w:hAnsi="Cambria Math"/>
+                                        </w:rPr>
+                                        <m:t>52</m:t>
+                                      </m:r>
+                                    </m:den>
+                                  </m:f>
+                                </m:e>
+                              </m:d>
+                            </m:e>
+                            <m:sup>
                               <m:sSub>
                                 <m:sSubPr>
                                   <m:ctrlPr>
@@ -12775,7 +12921,7 @@
                                     <w:rPr>
                                       <w:rFonts w:ascii="Cambria Math" w:eastAsiaTheme="minorEastAsia" w:hAnsi="Cambria Math"/>
                                     </w:rPr>
-                                    <m:t>i</m:t>
+                                    <m:t>w</m:t>
                                   </m:r>
                                 </m:e>
                                 <m:sub>
@@ -12783,70 +12929,90 @@
                                     <w:rPr>
                                       <w:rFonts w:ascii="Cambria Math" w:eastAsiaTheme="minorEastAsia" w:hAnsi="Cambria Math"/>
                                     </w:rPr>
-                                    <m:t>0,2</m:t>
+                                    <m:t>2</m:t>
                                   </m:r>
                                 </m:sub>
                               </m:sSub>
-                            </m:e>
-                          </m:d>
-                        </m:e>
-                        <m:sup>
-                          <m:sSub>
-                            <m:sSubPr>
+                            </m:sup>
+                          </m:sSup>
+                        </m:num>
+                        <m:den>
+                          <m:sSup>
+                            <m:sSupPr>
                               <m:ctrlPr>
                                 <w:rPr>
                                   <w:rFonts w:ascii="Cambria Math" w:eastAsiaTheme="minorEastAsia" w:hAnsi="Cambria Math"/>
                                   <w:i/>
                                 </w:rPr>
                               </m:ctrlPr>
-                            </m:sSubPr>
+                            </m:sSupPr>
                             <m:e>
-                              <m:r>
-                                <w:rPr>
-                                  <w:rFonts w:ascii="Cambria Math" w:eastAsiaTheme="minorEastAsia" w:hAnsi="Cambria Math"/>
-                                </w:rPr>
-                                <m:t>w</m:t>
-                              </m:r>
+                              <m:d>
+                                <m:dPr>
+                                  <m:ctrlPr>
+                                    <w:rPr>
+                                      <w:rFonts w:ascii="Cambria Math" w:eastAsiaTheme="minorEastAsia" w:hAnsi="Cambria Math"/>
+                                      <w:i/>
+                                    </w:rPr>
+                                  </m:ctrlPr>
+                                </m:dPr>
+                                <m:e>
+                                  <m:r>
+                                    <w:rPr>
+                                      <w:rFonts w:ascii="Cambria Math" w:eastAsiaTheme="minorEastAsia" w:hAnsi="Cambria Math"/>
+                                    </w:rPr>
+                                    <m:t>1+</m:t>
+                                  </m:r>
+                                  <m:f>
+                                    <m:fPr>
+                                      <m:ctrlPr>
+                                        <w:rPr>
+                                          <w:rFonts w:ascii="Cambria Math" w:eastAsiaTheme="minorEastAsia" w:hAnsi="Cambria Math"/>
+                                          <w:i/>
+                                        </w:rPr>
+                                      </m:ctrlPr>
+                                    </m:fPr>
+                                    <m:num>
+                                      <m:sSub>
+                                        <m:sSubPr>
+                                          <m:ctrlPr>
+                                            <w:rPr>
+                                              <w:rFonts w:ascii="Cambria Math" w:eastAsiaTheme="minorEastAsia" w:hAnsi="Cambria Math"/>
+                                              <w:i/>
+                                            </w:rPr>
+                                          </m:ctrlPr>
+                                        </m:sSubPr>
+                                        <m:e>
+                                          <m:r>
+                                            <w:rPr>
+                                              <w:rFonts w:ascii="Cambria Math" w:eastAsiaTheme="minorEastAsia" w:hAnsi="Cambria Math"/>
+                                            </w:rPr>
+                                            <m:t>i</m:t>
+                                          </m:r>
+                                        </m:e>
+                                        <m:sub>
+                                          <m:r>
+                                            <w:rPr>
+                                              <w:rFonts w:ascii="Cambria Math" w:eastAsiaTheme="minorEastAsia" w:hAnsi="Cambria Math"/>
+                                            </w:rPr>
+                                            <m:t>0,1</m:t>
+                                          </m:r>
+                                        </m:sub>
+                                      </m:sSub>
+                                    </m:num>
+                                    <m:den>
+                                      <m:r>
+                                        <w:rPr>
+                                          <w:rFonts w:ascii="Cambria Math" w:eastAsiaTheme="minorEastAsia" w:hAnsi="Cambria Math"/>
+                                        </w:rPr>
+                                        <m:t>52</m:t>
+                                      </m:r>
+                                    </m:den>
+                                  </m:f>
+                                </m:e>
+                              </m:d>
                             </m:e>
-                            <m:sub>
-                              <m:r>
-                                <w:rPr>
-                                  <w:rFonts w:ascii="Cambria Math" w:eastAsiaTheme="minorEastAsia" w:hAnsi="Cambria Math"/>
-                                </w:rPr>
-                                <m:t>2</m:t>
-                              </m:r>
-                            </m:sub>
-                          </m:sSub>
-                        </m:sup>
-                      </m:sSup>
-                    </m:num>
-                    <m:den>
-                      <m:sSup>
-                        <m:sSupPr>
-                          <m:ctrlPr>
-                            <w:rPr>
-                              <w:rFonts w:ascii="Cambria Math" w:eastAsiaTheme="minorEastAsia" w:hAnsi="Cambria Math"/>
-                              <w:i/>
-                            </w:rPr>
-                          </m:ctrlPr>
-                        </m:sSupPr>
-                        <m:e>
-                          <m:d>
-                            <m:dPr>
-                              <m:ctrlPr>
-                                <w:rPr>
-                                  <w:rFonts w:ascii="Cambria Math" w:eastAsiaTheme="minorEastAsia" w:hAnsi="Cambria Math"/>
-                                  <w:i/>
-                                </w:rPr>
-                              </m:ctrlPr>
-                            </m:dPr>
-                            <m:e>
-                              <m:r>
-                                <w:rPr>
-                                  <w:rFonts w:ascii="Cambria Math" w:eastAsiaTheme="minorEastAsia" w:hAnsi="Cambria Math"/>
-                                </w:rPr>
-                                <m:t>1+</m:t>
-                              </m:r>
+                            <m:sup>
                               <m:sSub>
                                 <m:sSubPr>
                                   <m:ctrlPr>
@@ -12861,7 +13027,7 @@
                                     <w:rPr>
                                       <w:rFonts w:ascii="Cambria Math" w:eastAsiaTheme="minorEastAsia" w:hAnsi="Cambria Math"/>
                                     </w:rPr>
-                                    <m:t>i</m:t>
+                                    <m:t>w</m:t>
                                   </m:r>
                                 </m:e>
                                 <m:sub>
@@ -12869,133 +13035,124 @@
                                     <w:rPr>
                                       <w:rFonts w:ascii="Cambria Math" w:eastAsiaTheme="minorEastAsia" w:hAnsi="Cambria Math"/>
                                     </w:rPr>
-                                    <m:t>0,1</m:t>
+                                    <m:t>1</m:t>
                                   </m:r>
                                 </m:sub>
                               </m:sSub>
-                            </m:e>
-                          </m:d>
+                            </m:sup>
+                          </m:sSup>
+                        </m:den>
+                      </m:f>
+                      <m:r>
+                        <w:rPr>
+                          <w:rFonts w:ascii="Cambria Math" w:hAnsi="Cambria Math"/>
+                          <w:lang w:val="es-CL"/>
+                        </w:rPr>
+                        <m:t xml:space="preserve"> </m:t>
+                      </m:r>
+                    </m:e>
+                  </m:d>
+                </m:e>
+                <m:sup>
+                  <m:f>
+                    <m:fPr>
+                      <m:type m:val="skw"/>
+                      <m:ctrlPr>
+                        <w:rPr>
+                          <w:rFonts w:ascii="Cambria Math" w:hAnsi="Cambria Math"/>
+                          <w:i/>
+                          <w:lang w:val="es-CL"/>
+                        </w:rPr>
+                      </m:ctrlPr>
+                    </m:fPr>
+                    <m:num>
+                      <m:r>
+                        <w:rPr>
+                          <w:rFonts w:ascii="Cambria Math" w:hAnsi="Cambria Math"/>
+                          <w:lang w:val="es-CL"/>
+                        </w:rPr>
+                        <m:t>1</m:t>
+                      </m:r>
+                    </m:num>
+                    <m:den>
+                      <m:sSub>
+                        <m:sSubPr>
+                          <m:ctrlPr>
+                            <w:rPr>
+                              <w:rFonts w:ascii="Cambria Math" w:eastAsiaTheme="minorEastAsia" w:hAnsi="Cambria Math"/>
+                              <w:i/>
+                            </w:rPr>
+                          </m:ctrlPr>
+                        </m:sSubPr>
+                        <m:e>
+                          <m:r>
+                            <w:rPr>
+                              <w:rFonts w:ascii="Cambria Math" w:eastAsiaTheme="minorEastAsia" w:hAnsi="Cambria Math"/>
+                            </w:rPr>
+                            <m:t>w</m:t>
+                          </m:r>
                         </m:e>
-                        <m:sup>
-                          <m:sSub>
-                            <m:sSubPr>
-                              <m:ctrlPr>
-                                <w:rPr>
-                                  <w:rFonts w:ascii="Cambria Math" w:eastAsiaTheme="minorEastAsia" w:hAnsi="Cambria Math"/>
-                                  <w:i/>
-                                </w:rPr>
-                              </m:ctrlPr>
-                            </m:sSubPr>
-                            <m:e>
-                              <m:r>
-                                <w:rPr>
-                                  <w:rFonts w:ascii="Cambria Math" w:eastAsiaTheme="minorEastAsia" w:hAnsi="Cambria Math"/>
-                                </w:rPr>
-                                <m:t>w</m:t>
-                              </m:r>
-                            </m:e>
-                            <m:sub>
-                              <m:r>
-                                <w:rPr>
-                                  <w:rFonts w:ascii="Cambria Math" w:eastAsiaTheme="minorEastAsia" w:hAnsi="Cambria Math"/>
-                                </w:rPr>
-                                <m:t>1</m:t>
-                              </m:r>
-                            </m:sub>
-                          </m:sSub>
-                        </m:sup>
-                      </m:sSup>
+                        <m:sub>
+                          <m:r>
+                            <w:rPr>
+                              <w:rFonts w:ascii="Cambria Math" w:eastAsiaTheme="minorEastAsia" w:hAnsi="Cambria Math"/>
+                            </w:rPr>
+                            <m:t>2</m:t>
+                          </m:r>
+                        </m:sub>
+                      </m:sSub>
+                      <m:sSub>
+                        <m:sSubPr>
+                          <m:ctrlPr>
+                            <w:rPr>
+                              <w:rFonts w:ascii="Cambria Math" w:eastAsiaTheme="minorEastAsia" w:hAnsi="Cambria Math"/>
+                              <w:i/>
+                            </w:rPr>
+                          </m:ctrlPr>
+                        </m:sSubPr>
+                        <m:e>
+                          <m:r>
+                            <w:rPr>
+                              <w:rFonts w:ascii="Cambria Math" w:eastAsiaTheme="minorEastAsia" w:hAnsi="Cambria Math"/>
+                            </w:rPr>
+                            <m:t>-w</m:t>
+                          </m:r>
+                        </m:e>
+                        <m:sub>
+                          <m:r>
+                            <w:rPr>
+                              <w:rFonts w:ascii="Cambria Math" w:eastAsiaTheme="minorEastAsia" w:hAnsi="Cambria Math"/>
+                            </w:rPr>
+                            <m:t>1</m:t>
+                          </m:r>
+                        </m:sub>
+                      </m:sSub>
                     </m:den>
                   </m:f>
-                  <m:r>
-                    <w:rPr>
-                      <w:rFonts w:ascii="Cambria Math" w:eastAsiaTheme="minorEastAsia" w:hAnsi="Cambria Math"/>
-                    </w:rPr>
-                    <m:t xml:space="preserve"> </m:t>
-                  </m:r>
-                </m:e>
-              </m:d>
+                </m:sup>
+              </m:sSup>
+              <m:r>
+                <w:rPr>
+                  <w:rFonts w:ascii="Cambria Math" w:hAnsi="Cambria Math"/>
+                  <w:lang w:val="es-CL"/>
+                </w:rPr>
+                <m:t xml:space="preserve">-1 </m:t>
+              </m:r>
             </m:e>
-            <m:sup>
-              <m:f>
-                <m:fPr>
-                  <m:ctrlPr>
-                    <w:rPr>
-                      <w:rFonts w:ascii="Cambria Math" w:eastAsiaTheme="minorEastAsia" w:hAnsi="Cambria Math"/>
-                      <w:i/>
-                    </w:rPr>
-                  </m:ctrlPr>
-                </m:fPr>
-                <m:num>
-                  <m:r>
-                    <w:rPr>
-                      <w:rFonts w:ascii="Cambria Math" w:eastAsiaTheme="minorEastAsia" w:hAnsi="Cambria Math"/>
-                    </w:rPr>
-                    <m:t>1</m:t>
-                  </m:r>
-                </m:num>
-                <m:den>
-                  <m:sSub>
-                    <m:sSubPr>
-                      <m:ctrlPr>
-                        <w:rPr>
-                          <w:rFonts w:ascii="Cambria Math" w:eastAsiaTheme="minorEastAsia" w:hAnsi="Cambria Math"/>
-                          <w:i/>
-                        </w:rPr>
-                      </m:ctrlPr>
-                    </m:sSubPr>
-                    <m:e>
-                      <m:r>
-                        <w:rPr>
-                          <w:rFonts w:ascii="Cambria Math" w:eastAsiaTheme="minorEastAsia" w:hAnsi="Cambria Math"/>
-                        </w:rPr>
-                        <m:t>w</m:t>
-                      </m:r>
-                    </m:e>
-                    <m:sub>
-                      <m:r>
-                        <w:rPr>
-                          <w:rFonts w:ascii="Cambria Math" w:eastAsiaTheme="minorEastAsia" w:hAnsi="Cambria Math"/>
-                        </w:rPr>
-                        <m:t>2</m:t>
-                      </m:r>
-                    </m:sub>
-                  </m:sSub>
-                  <m:sSub>
-                    <m:sSubPr>
-                      <m:ctrlPr>
-                        <w:rPr>
-                          <w:rFonts w:ascii="Cambria Math" w:eastAsiaTheme="minorEastAsia" w:hAnsi="Cambria Math"/>
-                          <w:i/>
-                        </w:rPr>
-                      </m:ctrlPr>
-                    </m:sSubPr>
-                    <m:e>
-                      <m:r>
-                        <w:rPr>
-                          <w:rFonts w:ascii="Cambria Math" w:eastAsiaTheme="minorEastAsia" w:hAnsi="Cambria Math"/>
-                        </w:rPr>
-                        <m:t>-w</m:t>
-                      </m:r>
-                    </m:e>
-                    <m:sub>
-                      <m:r>
-                        <w:rPr>
-                          <w:rFonts w:ascii="Cambria Math" w:eastAsiaTheme="minorEastAsia" w:hAnsi="Cambria Math"/>
-                        </w:rPr>
-                        <m:t>1</m:t>
-                      </m:r>
-                    </m:sub>
-                  </m:sSub>
-                </m:den>
-              </m:f>
-            </m:sup>
-          </m:sSup>
+          </m:d>
           <m:r>
             <w:rPr>
-              <w:rFonts w:ascii="Cambria Math" w:eastAsiaTheme="minorEastAsia" w:hAnsi="Cambria Math"/>
+              <w:rFonts w:ascii="Cambria Math" w:hAnsi="Cambria Math"/>
+              <w:lang w:val="es-CL"/>
             </w:rPr>
-            <m:t>-1</m:t>
+            <m:t>*</m:t>
+          </m:r>
+          <m:r>
+            <w:rPr>
+              <w:rFonts w:ascii="Cambria Math" w:hAnsi="Cambria Math"/>
+              <w:lang w:val="es-CL"/>
+            </w:rPr>
+            <m:t>52</m:t>
           </m:r>
         </m:oMath>
       </m:oMathPara>
@@ -14085,7 +14242,7 @@
 </file>
 
 <file path=customXml/itemProps1.xml><?xml version="1.0" encoding="utf-8"?>
-<ds:datastoreItem xmlns:ds="http://schemas.openxmlformats.org/officeDocument/2006/customXml" ds:itemID="{D241AA99-418E-4BD9-AC58-3A68FE611FFB}">
+<ds:datastoreItem xmlns:ds="http://schemas.openxmlformats.org/officeDocument/2006/customXml" ds:itemID="{A32A7907-1EE6-4EFE-93E9-3E63A04B0FD7}">
   <ds:schemaRefs>
     <ds:schemaRef ds:uri="http://schemas.openxmlformats.org/officeDocument/2006/bibliography"/>
   </ds:schemaRefs>

</xml_diff>

<commit_message>
styling + bug fix
</commit_message>
<xml_diff>
--- a/documentacion/formulas.docx
+++ b/documentacion/formulas.docx
@@ -159,6 +159,7 @@
               <w:tab w:val="right" w:leader="dot" w:pos="8828"/>
             </w:tabs>
             <w:rPr>
+              <w:rFonts w:eastAsiaTheme="minorEastAsia"/>
               <w:noProof/>
             </w:rPr>
           </w:pPr>
@@ -171,7 +172,7 @@
           <w:r>
             <w:fldChar w:fldCharType="separate"/>
           </w:r>
-          <w:hyperlink w:anchor="_Toc13242148" w:history="1">
+          <w:hyperlink w:anchor="_Toc14164320" w:history="1">
             <w:r>
               <w:rPr>
                 <w:rStyle w:val="Hipervnculo"/>
@@ -182,6 +183,7 @@
             </w:r>
             <w:r>
               <w:rPr>
+                <w:rFonts w:eastAsiaTheme="minorEastAsia"/>
                 <w:noProof/>
               </w:rPr>
               <w:tab/>
@@ -213,7 +215,7 @@
                 <w:noProof/>
                 <w:webHidden/>
               </w:rPr>
-              <w:instrText xml:space="preserve"> PAGEREF _Toc13242148 \h </w:instrText>
+              <w:instrText xml:space="preserve"> PAGEREF _Toc14164320 \h </w:instrText>
             </w:r>
             <w:r>
               <w:rPr>
@@ -252,10 +254,11 @@
               <w:tab w:val="right" w:leader="dot" w:pos="8828"/>
             </w:tabs>
             <w:rPr>
+              <w:rFonts w:eastAsiaTheme="minorEastAsia"/>
               <w:noProof/>
             </w:rPr>
           </w:pPr>
-          <w:hyperlink w:anchor="_Toc13242149" w:history="1">
+          <w:hyperlink w:anchor="_Toc14164321" w:history="1">
             <w:r>
               <w:rPr>
                 <w:rStyle w:val="Hipervnculo"/>
@@ -266,6 +269,7 @@
             </w:r>
             <w:r>
               <w:rPr>
+                <w:rFonts w:eastAsiaTheme="minorEastAsia"/>
                 <w:noProof/>
               </w:rPr>
               <w:tab/>
@@ -276,7 +280,7 @@
                 <w:noProof/>
                 <w:lang w:val="es-CL"/>
               </w:rPr>
-              <w:t>iBasis, implícito en 1yr ptos fwd:</w:t>
+              <w:t>Tasa compuesta a simple</w:t>
             </w:r>
             <w:r>
               <w:rPr>
@@ -297,7 +301,7 @@
                 <w:noProof/>
                 <w:webHidden/>
               </w:rPr>
-              <w:instrText xml:space="preserve"> PAGEREF _Toc13242149 \h </w:instrText>
+              <w:instrText xml:space="preserve"> PAGEREF _Toc14164321 \h </w:instrText>
             </w:r>
             <w:r>
               <w:rPr>
@@ -336,10 +340,11 @@
               <w:tab w:val="right" w:leader="dot" w:pos="8828"/>
             </w:tabs>
             <w:rPr>
+              <w:rFonts w:eastAsiaTheme="minorEastAsia"/>
               <w:noProof/>
             </w:rPr>
           </w:pPr>
-          <w:hyperlink w:anchor="_Toc13242150" w:history="1">
+          <w:hyperlink w:anchor="_Toc14164322" w:history="1">
             <w:r>
               <w:rPr>
                 <w:rStyle w:val="Hipervnculo"/>
@@ -350,6 +355,7 @@
             </w:r>
             <w:r>
               <w:rPr>
+                <w:rFonts w:eastAsiaTheme="minorEastAsia"/>
                 <w:noProof/>
               </w:rPr>
               <w:tab/>
@@ -360,7 +366,7 @@
                 <w:noProof/>
                 <w:lang w:val="es-CL"/>
               </w:rPr>
-              <w:t>iPtos Fwd, implícitos en el Basis.</w:t>
+              <w:t>Tasa simple a compuesta</w:t>
             </w:r>
             <w:r>
               <w:rPr>
@@ -381,7 +387,7 @@
                 <w:noProof/>
                 <w:webHidden/>
               </w:rPr>
-              <w:instrText xml:space="preserve"> PAGEREF _Toc13242150 \h </w:instrText>
+              <w:instrText xml:space="preserve"> PAGEREF _Toc14164322 \h </w:instrText>
             </w:r>
             <w:r>
               <w:rPr>
@@ -420,10 +426,11 @@
               <w:tab w:val="right" w:leader="dot" w:pos="8828"/>
             </w:tabs>
             <w:rPr>
+              <w:rFonts w:eastAsiaTheme="minorEastAsia"/>
               <w:noProof/>
             </w:rPr>
           </w:pPr>
-          <w:hyperlink w:anchor="_Toc13242151" w:history="1">
+          <w:hyperlink w:anchor="_Toc14164323" w:history="1">
             <w:r>
               <w:rPr>
                 <w:rStyle w:val="Hipervnculo"/>
@@ -434,6 +441,7 @@
             </w:r>
             <w:r>
               <w:rPr>
+                <w:rFonts w:eastAsiaTheme="minorEastAsia"/>
                 <w:noProof/>
               </w:rPr>
               <w:tab/>
@@ -444,7 +452,7 @@
                 <w:noProof/>
                 <w:lang w:val="es-CL"/>
               </w:rPr>
-              <w:t>iBasis, implícito en 2yrs:</w:t>
+              <w:t>iBasis, implícito en 1yr ptos fwd:</w:t>
             </w:r>
             <w:r>
               <w:rPr>
@@ -465,7 +473,7 @@
                 <w:noProof/>
                 <w:webHidden/>
               </w:rPr>
-              <w:instrText xml:space="preserve"> PAGEREF _Toc13242151 \h </w:instrText>
+              <w:instrText xml:space="preserve"> PAGEREF _Toc14164323 \h </w:instrText>
             </w:r>
             <w:r>
               <w:rPr>
@@ -485,7 +493,7 @@
                 <w:noProof/>
                 <w:webHidden/>
               </w:rPr>
-              <w:t>3</w:t>
+              <w:t>2</w:t>
             </w:r>
             <w:r>
               <w:rPr>
@@ -504,19 +512,22 @@
               <w:tab w:val="right" w:leader="dot" w:pos="8828"/>
             </w:tabs>
             <w:rPr>
+              <w:rFonts w:eastAsiaTheme="minorEastAsia"/>
               <w:noProof/>
             </w:rPr>
           </w:pPr>
-          <w:hyperlink w:anchor="_Toc13242152" w:history="1">
+          <w:hyperlink w:anchor="_Toc14164324" w:history="1">
             <w:r>
               <w:rPr>
                 <w:rStyle w:val="Hipervnculo"/>
                 <w:noProof/>
+                <w:lang w:val="es-CL"/>
               </w:rPr>
               <w:t>5.</w:t>
             </w:r>
             <w:r>
               <w:rPr>
+                <w:rFonts w:eastAsiaTheme="minorEastAsia"/>
                 <w:noProof/>
               </w:rPr>
               <w:tab/>
@@ -525,8 +536,9 @@
               <w:rPr>
                 <w:rStyle w:val="Hipervnculo"/>
                 <w:noProof/>
+                <w:lang w:val="es-CL"/>
               </w:rPr>
-              <w:t>camara chile off shore</w:t>
+              <w:t>iPtos Fwd, implícitos en el Basis.</w:t>
             </w:r>
             <w:r>
               <w:rPr>
@@ -547,91 +559,7 @@
                 <w:noProof/>
                 <w:webHidden/>
               </w:rPr>
-              <w:instrText xml:space="preserve"> PAGEREF _Toc13242152 \h </w:instrText>
-            </w:r>
-            <w:r>
-              <w:rPr>
-                <w:noProof/>
-                <w:webHidden/>
-              </w:rPr>
-            </w:r>
-            <w:r>
-              <w:rPr>
-                <w:noProof/>
-                <w:webHidden/>
-              </w:rPr>
-              <w:fldChar w:fldCharType="separate"/>
-            </w:r>
-            <w:r>
-              <w:rPr>
-                <w:noProof/>
-                <w:webHidden/>
-              </w:rPr>
-              <w:t>3</w:t>
-            </w:r>
-            <w:r>
-              <w:rPr>
-                <w:noProof/>
-                <w:webHidden/>
-              </w:rPr>
-              <w:fldChar w:fldCharType="end"/>
-            </w:r>
-          </w:hyperlink>
-        </w:p>
-        <w:p>
-          <w:pPr>
-            <w:pStyle w:val="TDC1"/>
-            <w:tabs>
-              <w:tab w:val="left" w:pos="440"/>
-              <w:tab w:val="right" w:leader="dot" w:pos="8828"/>
-            </w:tabs>
-            <w:rPr>
-              <w:noProof/>
-            </w:rPr>
-          </w:pPr>
-          <w:hyperlink w:anchor="_Toc13242153" w:history="1">
-            <w:r>
-              <w:rPr>
-                <w:rStyle w:val="Hipervnculo"/>
-                <w:noProof/>
-                <w:lang w:val="es-CL"/>
-              </w:rPr>
-              <w:t>6.</w:t>
-            </w:r>
-            <w:r>
-              <w:rPr>
-                <w:noProof/>
-              </w:rPr>
-              <w:tab/>
-            </w:r>
-            <w:r>
-              <w:rPr>
-                <w:rStyle w:val="Hipervnculo"/>
-                <w:noProof/>
-                <w:lang w:val="es-CL"/>
-              </w:rPr>
-              <w:t>FRA, tasa 1 mes, simple 360</w:t>
-            </w:r>
-            <w:r>
-              <w:rPr>
-                <w:noProof/>
-                <w:webHidden/>
-              </w:rPr>
-              <w:tab/>
-            </w:r>
-            <w:r>
-              <w:rPr>
-                <w:noProof/>
-                <w:webHidden/>
-              </w:rPr>
-              <w:fldChar w:fldCharType="begin"/>
-            </w:r>
-            <w:r>
-              <w:rPr>
-                <w:noProof/>
-                <w:webHidden/>
-              </w:rPr>
-              <w:instrText xml:space="preserve"> PAGEREF _Toc13242153 \h </w:instrText>
+              <w:instrText xml:space="preserve"> PAGEREF _Toc14164324 \h </w:instrText>
             </w:r>
             <w:r>
               <w:rPr>
@@ -670,20 +598,278 @@
               <w:tab w:val="right" w:leader="dot" w:pos="8828"/>
             </w:tabs>
             <w:rPr>
+              <w:rFonts w:eastAsiaTheme="minorEastAsia"/>
               <w:noProof/>
             </w:rPr>
           </w:pPr>
-          <w:hyperlink w:anchor="_Toc13242154" w:history="1">
+          <w:hyperlink w:anchor="_Toc14164325" w:history="1">
             <w:r>
               <w:rPr>
                 <w:rStyle w:val="Hipervnculo"/>
                 <w:noProof/>
                 <w:lang w:val="es-CL"/>
               </w:rPr>
+              <w:t>6.</w:t>
+            </w:r>
+            <w:r>
+              <w:rPr>
+                <w:rFonts w:eastAsiaTheme="minorEastAsia"/>
+                <w:noProof/>
+              </w:rPr>
+              <w:tab/>
+            </w:r>
+            <w:r>
+              <w:rPr>
+                <w:rStyle w:val="Hipervnculo"/>
+                <w:noProof/>
+                <w:lang w:val="es-CL"/>
+              </w:rPr>
+              <w:t>iBasis, implícito en 2yrs:</w:t>
+            </w:r>
+            <w:r>
+              <w:rPr>
+                <w:noProof/>
+                <w:webHidden/>
+              </w:rPr>
+              <w:tab/>
+            </w:r>
+            <w:r>
+              <w:rPr>
+                <w:noProof/>
+                <w:webHidden/>
+              </w:rPr>
+              <w:fldChar w:fldCharType="begin"/>
+            </w:r>
+            <w:r>
+              <w:rPr>
+                <w:noProof/>
+                <w:webHidden/>
+              </w:rPr>
+              <w:instrText xml:space="preserve"> PAGEREF _Toc14164325 \h </w:instrText>
+            </w:r>
+            <w:r>
+              <w:rPr>
+                <w:noProof/>
+                <w:webHidden/>
+              </w:rPr>
+            </w:r>
+            <w:r>
+              <w:rPr>
+                <w:noProof/>
+                <w:webHidden/>
+              </w:rPr>
+              <w:fldChar w:fldCharType="separate"/>
+            </w:r>
+            <w:r>
+              <w:rPr>
+                <w:noProof/>
+                <w:webHidden/>
+              </w:rPr>
+              <w:t>4</w:t>
+            </w:r>
+            <w:r>
+              <w:rPr>
+                <w:noProof/>
+                <w:webHidden/>
+              </w:rPr>
+              <w:fldChar w:fldCharType="end"/>
+            </w:r>
+          </w:hyperlink>
+        </w:p>
+        <w:p>
+          <w:pPr>
+            <w:pStyle w:val="TDC1"/>
+            <w:tabs>
+              <w:tab w:val="left" w:pos="440"/>
+              <w:tab w:val="right" w:leader="dot" w:pos="8828"/>
+            </w:tabs>
+            <w:rPr>
+              <w:rFonts w:eastAsiaTheme="minorEastAsia"/>
+              <w:noProof/>
+            </w:rPr>
+          </w:pPr>
+          <w:hyperlink w:anchor="_Toc14164326" w:history="1">
+            <w:r>
+              <w:rPr>
+                <w:rStyle w:val="Hipervnculo"/>
+                <w:noProof/>
+              </w:rPr>
               <w:t>7.</w:t>
             </w:r>
             <w:r>
               <w:rPr>
+                <w:rFonts w:eastAsiaTheme="minorEastAsia"/>
+                <w:noProof/>
+              </w:rPr>
+              <w:tab/>
+            </w:r>
+            <w:r>
+              <w:rPr>
+                <w:rStyle w:val="Hipervnculo"/>
+                <w:noProof/>
+              </w:rPr>
+              <w:t>camara chile off shore</w:t>
+            </w:r>
+            <w:r>
+              <w:rPr>
+                <w:noProof/>
+                <w:webHidden/>
+              </w:rPr>
+              <w:tab/>
+            </w:r>
+            <w:r>
+              <w:rPr>
+                <w:noProof/>
+                <w:webHidden/>
+              </w:rPr>
+              <w:fldChar w:fldCharType="begin"/>
+            </w:r>
+            <w:r>
+              <w:rPr>
+                <w:noProof/>
+                <w:webHidden/>
+              </w:rPr>
+              <w:instrText xml:space="preserve"> PAGEREF _Toc14164326 \h </w:instrText>
+            </w:r>
+            <w:r>
+              <w:rPr>
+                <w:noProof/>
+                <w:webHidden/>
+              </w:rPr>
+            </w:r>
+            <w:r>
+              <w:rPr>
+                <w:noProof/>
+                <w:webHidden/>
+              </w:rPr>
+              <w:fldChar w:fldCharType="separate"/>
+            </w:r>
+            <w:r>
+              <w:rPr>
+                <w:noProof/>
+                <w:webHidden/>
+              </w:rPr>
+              <w:t>5</w:t>
+            </w:r>
+            <w:r>
+              <w:rPr>
+                <w:noProof/>
+                <w:webHidden/>
+              </w:rPr>
+              <w:fldChar w:fldCharType="end"/>
+            </w:r>
+          </w:hyperlink>
+        </w:p>
+        <w:p>
+          <w:pPr>
+            <w:pStyle w:val="TDC1"/>
+            <w:tabs>
+              <w:tab w:val="left" w:pos="440"/>
+              <w:tab w:val="right" w:leader="dot" w:pos="8828"/>
+            </w:tabs>
+            <w:rPr>
+              <w:rFonts w:eastAsiaTheme="minorEastAsia"/>
+              <w:noProof/>
+            </w:rPr>
+          </w:pPr>
+          <w:hyperlink w:anchor="_Toc14164327" w:history="1">
+            <w:r>
+              <w:rPr>
+                <w:rStyle w:val="Hipervnculo"/>
+                <w:noProof/>
+                <w:lang w:val="es-CL"/>
+              </w:rPr>
+              <w:t>8.</w:t>
+            </w:r>
+            <w:r>
+              <w:rPr>
+                <w:rFonts w:eastAsiaTheme="minorEastAsia"/>
+                <w:noProof/>
+              </w:rPr>
+              <w:tab/>
+            </w:r>
+            <w:r>
+              <w:rPr>
+                <w:rStyle w:val="Hipervnculo"/>
+                <w:noProof/>
+                <w:lang w:val="es-CL"/>
+              </w:rPr>
+              <w:t>FRA, tasa 1 mes, simple 360</w:t>
+            </w:r>
+            <w:r>
+              <w:rPr>
+                <w:noProof/>
+                <w:webHidden/>
+              </w:rPr>
+              <w:tab/>
+            </w:r>
+            <w:r>
+              <w:rPr>
+                <w:noProof/>
+                <w:webHidden/>
+              </w:rPr>
+              <w:fldChar w:fldCharType="begin"/>
+            </w:r>
+            <w:r>
+              <w:rPr>
+                <w:noProof/>
+                <w:webHidden/>
+              </w:rPr>
+              <w:instrText xml:space="preserve"> PAGEREF _Toc14164327 \h </w:instrText>
+            </w:r>
+            <w:r>
+              <w:rPr>
+                <w:noProof/>
+                <w:webHidden/>
+              </w:rPr>
+            </w:r>
+            <w:r>
+              <w:rPr>
+                <w:noProof/>
+                <w:webHidden/>
+              </w:rPr>
+              <w:fldChar w:fldCharType="separate"/>
+            </w:r>
+            <w:r>
+              <w:rPr>
+                <w:noProof/>
+                <w:webHidden/>
+              </w:rPr>
+              <w:t>6</w:t>
+            </w:r>
+            <w:r>
+              <w:rPr>
+                <w:noProof/>
+                <w:webHidden/>
+              </w:rPr>
+              <w:fldChar w:fldCharType="end"/>
+            </w:r>
+          </w:hyperlink>
+        </w:p>
+        <w:p>
+          <w:pPr>
+            <w:pStyle w:val="TDC1"/>
+            <w:tabs>
+              <w:tab w:val="left" w:pos="440"/>
+              <w:tab w:val="right" w:leader="dot" w:pos="8828"/>
+            </w:tabs>
+            <w:rPr>
+              <w:rFonts w:eastAsiaTheme="minorEastAsia"/>
+              <w:noProof/>
+            </w:rPr>
+          </w:pPr>
+          <w:hyperlink w:anchor="_Toc14164328" w:history="1">
+            <w:r>
+              <w:rPr>
+                <w:rStyle w:val="Hipervnculo"/>
+                <w:noProof/>
+                <w:lang w:val="es-CL"/>
+              </w:rPr>
+              <w:t>9.</w:t>
+            </w:r>
+            <w:r>
+              <w:rPr>
+                <w:rFonts w:eastAsiaTheme="minorEastAsia"/>
                 <w:noProof/>
               </w:rPr>
               <w:tab/>
@@ -715,7 +901,7 @@
                 <w:noProof/>
                 <w:webHidden/>
               </w:rPr>
-              <w:instrText xml:space="preserve"> PAGEREF _Toc13242154 \h </w:instrText>
+              <w:instrText xml:space="preserve"> PAGEREF _Toc14164328 \h </w:instrText>
             </w:r>
             <w:r>
               <w:rPr>
@@ -735,7 +921,93 @@
                 <w:noProof/>
                 <w:webHidden/>
               </w:rPr>
-              <w:t>5</w:t>
+              <w:t>7</w:t>
+            </w:r>
+            <w:r>
+              <w:rPr>
+                <w:noProof/>
+                <w:webHidden/>
+              </w:rPr>
+              <w:fldChar w:fldCharType="end"/>
+            </w:r>
+          </w:hyperlink>
+        </w:p>
+        <w:p>
+          <w:pPr>
+            <w:pStyle w:val="TDC1"/>
+            <w:tabs>
+              <w:tab w:val="left" w:pos="660"/>
+              <w:tab w:val="right" w:leader="dot" w:pos="8828"/>
+            </w:tabs>
+            <w:rPr>
+              <w:rFonts w:eastAsiaTheme="minorEastAsia"/>
+              <w:noProof/>
+            </w:rPr>
+          </w:pPr>
+          <w:hyperlink w:anchor="_Toc14164329" w:history="1">
+            <w:r>
+              <w:rPr>
+                <w:rStyle w:val="Hipervnculo"/>
+                <w:noProof/>
+                <w:lang w:val="es-CL"/>
+              </w:rPr>
+              <w:t>10.</w:t>
+            </w:r>
+            <w:r>
+              <w:rPr>
+                <w:rFonts w:eastAsiaTheme="minorEastAsia"/>
+                <w:noProof/>
+              </w:rPr>
+              <w:tab/>
+            </w:r>
+            <w:r>
+              <w:rPr>
+                <w:rStyle w:val="Hipervnculo"/>
+                <w:noProof/>
+                <w:lang w:val="es-CL"/>
+              </w:rPr>
+              <w:t>FRA 1 semana.</w:t>
+            </w:r>
+            <w:r>
+              <w:rPr>
+                <w:noProof/>
+                <w:webHidden/>
+              </w:rPr>
+              <w:tab/>
+            </w:r>
+            <w:r>
+              <w:rPr>
+                <w:noProof/>
+                <w:webHidden/>
+              </w:rPr>
+              <w:fldChar w:fldCharType="begin"/>
+            </w:r>
+            <w:r>
+              <w:rPr>
+                <w:noProof/>
+                <w:webHidden/>
+              </w:rPr>
+              <w:instrText xml:space="preserve"> PAGEREF _Toc14164329 \h </w:instrText>
+            </w:r>
+            <w:r>
+              <w:rPr>
+                <w:noProof/>
+                <w:webHidden/>
+              </w:rPr>
+            </w:r>
+            <w:r>
+              <w:rPr>
+                <w:noProof/>
+                <w:webHidden/>
+              </w:rPr>
+              <w:fldChar w:fldCharType="separate"/>
+            </w:r>
+            <w:r>
+              <w:rPr>
+                <w:noProof/>
+                <w:webHidden/>
+              </w:rPr>
+              <w:t>7</w:t>
             </w:r>
             <w:r>
               <w:rPr>
@@ -766,6 +1038,8 @@
           <w:lang w:val="es-CL"/>
         </w:rPr>
       </w:pPr>
+      <w:bookmarkStart w:id="0" w:name="_GoBack"/>
+      <w:bookmarkEnd w:id="0"/>
     </w:p>
     <w:p>
       <w:pPr>
@@ -775,7 +1049,7 @@
           <w:lang w:val="es-CL"/>
         </w:rPr>
       </w:pPr>
-      <w:bookmarkStart w:id="0" w:name="_Toc13242148"/>
+      <w:bookmarkStart w:id="1" w:name="_Toc14164320"/>
       <w:r>
         <w:rPr>
           <w:rFonts w:eastAsiaTheme="minorEastAsia"/>
@@ -783,7 +1057,7 @@
         </w:rPr>
         <w:t>Diccionario variables tabla GMI</w:t>
       </w:r>
-      <w:bookmarkEnd w:id="0"/>
+      <w:bookmarkEnd w:id="1"/>
     </w:p>
     <w:p>
       <w:pPr>
@@ -854,6 +1128,7 @@
           <w:lang w:val="es-CL"/>
         </w:rPr>
       </w:pPr>
+      <w:bookmarkStart w:id="2" w:name="_Toc14164321"/>
       <w:r>
         <w:rPr>
           <w:rFonts w:eastAsiaTheme="minorEastAsia"/>
@@ -861,6 +1136,7 @@
         </w:rPr>
         <w:t>Tasa compuesta a simple</w:t>
       </w:r>
+      <w:bookmarkEnd w:id="2"/>
     </w:p>
     <w:p>
       <w:pPr>
@@ -980,6 +1256,7 @@
               <w:rFonts w:ascii="Cambria Math" w:hAnsi="Cambria Math"/>
               <w:lang w:val="es-CL"/>
             </w:rPr>
+            <w:lastRenderedPageBreak/>
             <m:t>1+</m:t>
           </m:r>
           <m:sSub>
@@ -1418,6 +1695,1010 @@
     </w:p>
     <w:p>
       <w:pPr>
+        <w:pStyle w:val="Tit1"/>
+        <w:rPr>
+          <w:rFonts w:eastAsiaTheme="minorEastAsia"/>
+          <w:lang w:val="es-CL"/>
+        </w:rPr>
+      </w:pPr>
+      <w:bookmarkStart w:id="3" w:name="_Toc14164322"/>
+      <w:r>
+        <w:rPr>
+          <w:rFonts w:eastAsiaTheme="minorEastAsia"/>
+          <w:lang w:val="es-CL"/>
+        </w:rPr>
+        <w:t xml:space="preserve">Tasa </w:t>
+      </w:r>
+      <w:r>
+        <w:rPr>
+          <w:rFonts w:eastAsiaTheme="minorEastAsia"/>
+          <w:lang w:val="es-CL"/>
+        </w:rPr>
+        <w:t>simple</w:t>
+      </w:r>
+      <w:r>
+        <w:rPr>
+          <w:rFonts w:eastAsiaTheme="minorEastAsia"/>
+          <w:lang w:val="es-CL"/>
+        </w:rPr>
+        <w:t xml:space="preserve"> a </w:t>
+      </w:r>
+      <w:r>
+        <w:rPr>
+          <w:rFonts w:eastAsiaTheme="minorEastAsia"/>
+          <w:lang w:val="es-CL"/>
+        </w:rPr>
+        <w:t>compuesta</w:t>
+      </w:r>
+      <w:bookmarkEnd w:id="3"/>
+    </w:p>
+    <w:p>
+      <w:pPr>
+        <w:rPr>
+          <w:lang w:val="es-CL"/>
+        </w:rPr>
+      </w:pPr>
+    </w:p>
+    <w:p>
+      <w:pPr>
+        <w:rPr>
+          <w:rFonts w:eastAsiaTheme="minorEastAsia"/>
+          <w:lang w:val="es-CL"/>
+        </w:rPr>
+      </w:pPr>
+      <m:oMath>
+        <m:r>
+          <w:rPr>
+            <w:rFonts w:ascii="Cambria Math" w:eastAsiaTheme="minorEastAsia" w:hAnsi="Cambria Math"/>
+            <w:lang w:val="es-CL"/>
+          </w:rPr>
+          <m:t>p</m:t>
+        </m:r>
+      </m:oMath>
+      <w:r>
+        <w:rPr>
+          <w:rFonts w:eastAsiaTheme="minorEastAsia"/>
+          <w:lang w:val="es-CL"/>
+        </w:rPr>
+        <w:t>: periodicidad de la composición i.e. 180</w:t>
+      </w:r>
+    </w:p>
+    <w:p>
+      <w:pPr>
+        <w:rPr>
+          <w:rFonts w:eastAsiaTheme="minorEastAsia"/>
+          <w:lang w:val="es-CL"/>
+        </w:rPr>
+      </w:pPr>
+      <m:oMath>
+        <m:r>
+          <w:rPr>
+            <w:rFonts w:ascii="Cambria Math" w:eastAsiaTheme="minorEastAsia" w:hAnsi="Cambria Math"/>
+            <w:lang w:val="es-CL"/>
+          </w:rPr>
+          <m:t>f</m:t>
+        </m:r>
+      </m:oMath>
+      <w:r>
+        <w:rPr>
+          <w:rFonts w:eastAsiaTheme="minorEastAsia"/>
+          <w:lang w:val="es-CL"/>
+        </w:rPr>
+        <w:t>: frecuencia de la composición en términos anuales.</w:t>
+      </w:r>
+    </w:p>
+    <w:p>
+      <w:pPr>
+        <w:spacing w:line="480" w:lineRule="auto"/>
+        <w:rPr>
+          <w:rFonts w:eastAsiaTheme="minorEastAsia"/>
+          <w:iCs/>
+          <w:lang w:val="es-CL"/>
+        </w:rPr>
+      </w:pPr>
+      <m:oMathPara>
+        <m:oMath>
+          <m:r>
+            <w:rPr>
+              <w:rFonts w:ascii="Cambria Math" w:hAnsi="Cambria Math"/>
+              <w:lang w:val="es-CL"/>
+            </w:rPr>
+            <m:t>f</m:t>
+          </m:r>
+          <m:r>
+            <m:rPr>
+              <m:aln/>
+            </m:rPr>
+            <w:rPr>
+              <w:rFonts w:ascii="Cambria Math" w:hAnsi="Cambria Math"/>
+              <w:lang w:val="es-CL"/>
+            </w:rPr>
+            <m:t>=</m:t>
+          </m:r>
+          <m:f>
+            <m:fPr>
+              <m:ctrlPr>
+                <w:rPr>
+                  <w:rFonts w:ascii="Cambria Math" w:hAnsi="Cambria Math"/>
+                  <w:i/>
+                  <w:lang w:val="es-CL"/>
+                </w:rPr>
+              </m:ctrlPr>
+            </m:fPr>
+            <m:num>
+              <m:r>
+                <w:rPr>
+                  <w:rFonts w:ascii="Cambria Math" w:hAnsi="Cambria Math"/>
+                  <w:lang w:val="es-CL"/>
+                </w:rPr>
+                <m:t>360</m:t>
+              </m:r>
+            </m:num>
+            <m:den>
+              <m:r>
+                <w:rPr>
+                  <w:rFonts w:ascii="Cambria Math" w:hAnsi="Cambria Math"/>
+                  <w:lang w:val="es-CL"/>
+                </w:rPr>
+                <m:t>p</m:t>
+              </m:r>
+            </m:den>
+          </m:f>
+          <m:r>
+            <w:rPr>
+              <w:lang w:val="es-CL"/>
+            </w:rPr>
+            <w:br/>
+          </m:r>
+        </m:oMath>
+        <m:oMath>
+          <m:r>
+            <w:rPr>
+              <w:rFonts w:ascii="Cambria Math" w:hAnsi="Cambria Math"/>
+              <w:lang w:val="es-CL"/>
+            </w:rPr>
+            <m:t>1+</m:t>
+          </m:r>
+          <m:sSub>
+            <m:sSubPr>
+              <m:ctrlPr>
+                <w:rPr>
+                  <w:rFonts w:ascii="Cambria Math" w:hAnsi="Cambria Math"/>
+                  <w:i/>
+                  <w:iCs/>
+                  <w:lang w:val="es-CL"/>
+                </w:rPr>
+              </m:ctrlPr>
+            </m:sSubPr>
+            <m:e>
+              <m:r>
+                <w:rPr>
+                  <w:rFonts w:ascii="Cambria Math" w:hAnsi="Cambria Math"/>
+                  <w:lang w:val="es-CL"/>
+                </w:rPr>
+                <m:t>i</m:t>
+              </m:r>
+            </m:e>
+            <m:sub>
+              <m:r>
+                <w:rPr>
+                  <w:rFonts w:ascii="Cambria Math" w:hAnsi="Cambria Math"/>
+                  <w:lang w:val="es-CL"/>
+                </w:rPr>
+                <m:t>s</m:t>
+              </m:r>
+            </m:sub>
+          </m:sSub>
+          <m:f>
+            <m:fPr>
+              <m:ctrlPr>
+                <w:rPr>
+                  <w:rFonts w:ascii="Cambria Math" w:hAnsi="Cambria Math"/>
+                  <w:i/>
+                  <w:iCs/>
+                  <w:lang w:val="es-CL"/>
+                </w:rPr>
+              </m:ctrlPr>
+            </m:fPr>
+            <m:num>
+              <m:r>
+                <w:rPr>
+                  <w:rFonts w:ascii="Cambria Math" w:hAnsi="Cambria Math"/>
+                  <w:lang w:val="es-CL"/>
+                </w:rPr>
+                <m:t>dias</m:t>
+              </m:r>
+            </m:num>
+            <m:den>
+              <m:r>
+                <w:rPr>
+                  <w:rFonts w:ascii="Cambria Math" w:hAnsi="Cambria Math"/>
+                  <w:lang w:val="es-CL"/>
+                </w:rPr>
+                <m:t>360</m:t>
+              </m:r>
+            </m:den>
+          </m:f>
+          <m:r>
+            <m:rPr>
+              <m:aln/>
+            </m:rPr>
+            <w:rPr>
+              <w:rFonts w:ascii="Cambria Math" w:hAnsi="Cambria Math"/>
+              <w:lang w:val="es-CL"/>
+            </w:rPr>
+            <m:t>=</m:t>
+          </m:r>
+          <m:sSup>
+            <m:sSupPr>
+              <m:ctrlPr>
+                <w:rPr>
+                  <w:rFonts w:ascii="Cambria Math" w:hAnsi="Cambria Math"/>
+                  <w:i/>
+                  <w:lang w:val="es-CL"/>
+                </w:rPr>
+              </m:ctrlPr>
+            </m:sSupPr>
+            <m:e>
+              <m:d>
+                <m:dPr>
+                  <m:ctrlPr>
+                    <w:rPr>
+                      <w:rFonts w:ascii="Cambria Math" w:hAnsi="Cambria Math"/>
+                      <w:i/>
+                      <w:lang w:val="es-CL"/>
+                    </w:rPr>
+                  </m:ctrlPr>
+                </m:dPr>
+                <m:e>
+                  <m:r>
+                    <w:rPr>
+                      <w:rFonts w:ascii="Cambria Math" w:hAnsi="Cambria Math"/>
+                      <w:lang w:val="es-CL"/>
+                    </w:rPr>
+                    <m:t>1+</m:t>
+                  </m:r>
+                  <m:f>
+                    <m:fPr>
+                      <m:ctrlPr>
+                        <w:rPr>
+                          <w:rFonts w:ascii="Cambria Math" w:hAnsi="Cambria Math"/>
+                          <w:i/>
+                          <w:iCs/>
+                          <w:lang w:val="es-CL"/>
+                        </w:rPr>
+                      </m:ctrlPr>
+                    </m:fPr>
+                    <m:num>
+                      <m:sSub>
+                        <m:sSubPr>
+                          <m:ctrlPr>
+                            <w:rPr>
+                              <w:rFonts w:ascii="Cambria Math" w:hAnsi="Cambria Math"/>
+                              <w:i/>
+                              <w:iCs/>
+                              <w:lang w:val="es-CL"/>
+                            </w:rPr>
+                          </m:ctrlPr>
+                        </m:sSubPr>
+                        <m:e>
+                          <m:r>
+                            <w:rPr>
+                              <w:rFonts w:ascii="Cambria Math" w:hAnsi="Cambria Math"/>
+                              <w:lang w:val="es-CL"/>
+                            </w:rPr>
+                            <m:t>i</m:t>
+                          </m:r>
+                        </m:e>
+                        <m:sub>
+                          <m:r>
+                            <w:rPr>
+                              <w:rFonts w:ascii="Cambria Math" w:hAnsi="Cambria Math"/>
+                              <w:lang w:val="es-CL"/>
+                            </w:rPr>
+                            <m:t>c</m:t>
+                          </m:r>
+                        </m:sub>
+                      </m:sSub>
+                    </m:num>
+                    <m:den>
+                      <m:r>
+                        <w:rPr>
+                          <w:rFonts w:ascii="Cambria Math" w:hAnsi="Cambria Math"/>
+                          <w:lang w:val="es-CL"/>
+                        </w:rPr>
+                        <m:t>f</m:t>
+                      </m:r>
+                    </m:den>
+                  </m:f>
+                </m:e>
+              </m:d>
+            </m:e>
+            <m:sup>
+              <m:f>
+                <m:fPr>
+                  <m:type m:val="skw"/>
+                  <m:ctrlPr>
+                    <w:rPr>
+                      <w:rFonts w:ascii="Cambria Math" w:hAnsi="Cambria Math"/>
+                      <w:i/>
+                      <w:lang w:val="es-CL"/>
+                    </w:rPr>
+                  </m:ctrlPr>
+                </m:fPr>
+                <m:num>
+                  <m:r>
+                    <w:rPr>
+                      <w:rFonts w:ascii="Cambria Math" w:hAnsi="Cambria Math"/>
+                      <w:lang w:val="es-CL"/>
+                    </w:rPr>
+                    <m:t>f*dias</m:t>
+                  </m:r>
+                </m:num>
+                <m:den>
+                  <m:r>
+                    <w:rPr>
+                      <w:rFonts w:ascii="Cambria Math" w:hAnsi="Cambria Math"/>
+                      <w:lang w:val="es-CL"/>
+                    </w:rPr>
+                    <m:t>360</m:t>
+                  </m:r>
+                </m:den>
+              </m:f>
+            </m:sup>
+          </m:sSup>
+          <m:r>
+            <m:rPr>
+              <m:sty m:val="p"/>
+            </m:rPr>
+            <w:rPr>
+              <w:rFonts w:ascii="Cambria Math" w:hAnsi="Cambria Math"/>
+              <w:lang w:val="es-CL"/>
+            </w:rPr>
+            <w:br/>
+          </m:r>
+        </m:oMath>
+        <m:oMath>
+          <m:sSup>
+            <m:sSupPr>
+              <m:ctrlPr>
+                <w:rPr>
+                  <w:rFonts w:ascii="Cambria Math" w:hAnsi="Cambria Math"/>
+                  <w:i/>
+                  <w:lang w:val="es-CL"/>
+                </w:rPr>
+              </m:ctrlPr>
+            </m:sSupPr>
+            <m:e>
+              <m:d>
+                <m:dPr>
+                  <m:ctrlPr>
+                    <w:rPr>
+                      <w:rFonts w:ascii="Cambria Math" w:hAnsi="Cambria Math"/>
+                      <w:i/>
+                      <w:lang w:val="es-CL"/>
+                    </w:rPr>
+                  </m:ctrlPr>
+                </m:dPr>
+                <m:e>
+                  <m:r>
+                    <w:rPr>
+                      <w:rFonts w:ascii="Cambria Math" w:hAnsi="Cambria Math"/>
+                      <w:lang w:val="es-CL"/>
+                    </w:rPr>
+                    <m:t>1+</m:t>
+                  </m:r>
+                  <m:sSub>
+                    <m:sSubPr>
+                      <m:ctrlPr>
+                        <w:rPr>
+                          <w:rFonts w:ascii="Cambria Math" w:hAnsi="Cambria Math"/>
+                          <w:i/>
+                          <w:iCs/>
+                          <w:lang w:val="es-CL"/>
+                        </w:rPr>
+                      </m:ctrlPr>
+                    </m:sSubPr>
+                    <m:e>
+                      <m:r>
+                        <w:rPr>
+                          <w:rFonts w:ascii="Cambria Math" w:hAnsi="Cambria Math"/>
+                          <w:lang w:val="es-CL"/>
+                        </w:rPr>
+                        <m:t>i</m:t>
+                      </m:r>
+                    </m:e>
+                    <m:sub>
+                      <m:r>
+                        <w:rPr>
+                          <w:rFonts w:ascii="Cambria Math" w:hAnsi="Cambria Math"/>
+                          <w:lang w:val="es-CL"/>
+                        </w:rPr>
+                        <m:t>s</m:t>
+                      </m:r>
+                    </m:sub>
+                  </m:sSub>
+                  <m:f>
+                    <m:fPr>
+                      <m:ctrlPr>
+                        <w:rPr>
+                          <w:rFonts w:ascii="Cambria Math" w:hAnsi="Cambria Math"/>
+                          <w:i/>
+                          <w:iCs/>
+                          <w:lang w:val="es-CL"/>
+                        </w:rPr>
+                      </m:ctrlPr>
+                    </m:fPr>
+                    <m:num>
+                      <m:r>
+                        <w:rPr>
+                          <w:rFonts w:ascii="Cambria Math" w:hAnsi="Cambria Math"/>
+                          <w:lang w:val="es-CL"/>
+                        </w:rPr>
+                        <m:t>dias</m:t>
+                      </m:r>
+                    </m:num>
+                    <m:den>
+                      <m:r>
+                        <w:rPr>
+                          <w:rFonts w:ascii="Cambria Math" w:hAnsi="Cambria Math"/>
+                          <w:lang w:val="es-CL"/>
+                        </w:rPr>
+                        <m:t>360</m:t>
+                      </m:r>
+                    </m:den>
+                  </m:f>
+                </m:e>
+              </m:d>
+            </m:e>
+            <m:sup>
+              <m:f>
+                <m:fPr>
+                  <m:type m:val="skw"/>
+                  <m:ctrlPr>
+                    <w:rPr>
+                      <w:rFonts w:ascii="Cambria Math" w:hAnsi="Cambria Math"/>
+                      <w:i/>
+                      <w:lang w:val="es-CL"/>
+                    </w:rPr>
+                  </m:ctrlPr>
+                </m:fPr>
+                <m:num>
+                  <m:r>
+                    <w:rPr>
+                      <w:rFonts w:ascii="Cambria Math" w:hAnsi="Cambria Math"/>
+                      <w:lang w:val="es-CL"/>
+                    </w:rPr>
+                    <m:t>360</m:t>
+                  </m:r>
+                </m:num>
+                <m:den>
+                  <m:r>
+                    <w:rPr>
+                      <w:rFonts w:ascii="Cambria Math" w:hAnsi="Cambria Math"/>
+                      <w:lang w:val="es-CL"/>
+                    </w:rPr>
+                    <m:t>f*dias</m:t>
+                  </m:r>
+                </m:den>
+              </m:f>
+            </m:sup>
+          </m:sSup>
+          <m:r>
+            <m:rPr>
+              <m:sty m:val="p"/>
+              <m:aln/>
+            </m:rPr>
+            <w:rPr>
+              <w:rFonts w:ascii="Cambria Math" w:hAnsi="Cambria Math"/>
+              <w:lang w:val="es-CL"/>
+            </w:rPr>
+            <m:t>=</m:t>
+          </m:r>
+          <m:r>
+            <w:rPr>
+              <w:rFonts w:ascii="Cambria Math" w:hAnsi="Cambria Math"/>
+              <w:lang w:val="es-CL"/>
+            </w:rPr>
+            <m:t>1+</m:t>
+          </m:r>
+          <m:f>
+            <m:fPr>
+              <m:ctrlPr>
+                <w:rPr>
+                  <w:rFonts w:ascii="Cambria Math" w:hAnsi="Cambria Math"/>
+                  <w:i/>
+                  <w:iCs/>
+                  <w:lang w:val="es-CL"/>
+                </w:rPr>
+              </m:ctrlPr>
+            </m:fPr>
+            <m:num>
+              <m:sSub>
+                <m:sSubPr>
+                  <m:ctrlPr>
+                    <w:rPr>
+                      <w:rFonts w:ascii="Cambria Math" w:hAnsi="Cambria Math"/>
+                      <w:i/>
+                      <w:iCs/>
+                      <w:lang w:val="es-CL"/>
+                    </w:rPr>
+                  </m:ctrlPr>
+                </m:sSubPr>
+                <m:e>
+                  <m:r>
+                    <w:rPr>
+                      <w:rFonts w:ascii="Cambria Math" w:hAnsi="Cambria Math"/>
+                      <w:lang w:val="es-CL"/>
+                    </w:rPr>
+                    <m:t>i</m:t>
+                  </m:r>
+                </m:e>
+                <m:sub>
+                  <m:r>
+                    <w:rPr>
+                      <w:rFonts w:ascii="Cambria Math" w:hAnsi="Cambria Math"/>
+                      <w:lang w:val="es-CL"/>
+                    </w:rPr>
+                    <m:t>c</m:t>
+                  </m:r>
+                </m:sub>
+              </m:sSub>
+            </m:num>
+            <m:den>
+              <m:r>
+                <w:rPr>
+                  <w:rFonts w:ascii="Cambria Math" w:hAnsi="Cambria Math"/>
+                  <w:lang w:val="es-CL"/>
+                </w:rPr>
+                <m:t>f</m:t>
+              </m:r>
+            </m:den>
+          </m:f>
+          <m:r>
+            <w:rPr>
+              <w:rFonts w:eastAsiaTheme="minorEastAsia"/>
+              <w:lang w:val="es-CL"/>
+            </w:rPr>
+            <w:br/>
+          </m:r>
+        </m:oMath>
+        <m:oMath>
+          <m:r>
+            <w:rPr>
+              <w:rFonts w:ascii="Cambria Math" w:hAnsi="Cambria Math"/>
+              <w:lang w:val="es-CL"/>
+            </w:rPr>
+            <m:t>1+</m:t>
+          </m:r>
+          <m:f>
+            <m:fPr>
+              <m:ctrlPr>
+                <w:rPr>
+                  <w:rFonts w:ascii="Cambria Math" w:hAnsi="Cambria Math"/>
+                  <w:i/>
+                  <w:iCs/>
+                  <w:lang w:val="es-CL"/>
+                </w:rPr>
+              </m:ctrlPr>
+            </m:fPr>
+            <m:num>
+              <m:sSub>
+                <m:sSubPr>
+                  <m:ctrlPr>
+                    <w:rPr>
+                      <w:rFonts w:ascii="Cambria Math" w:hAnsi="Cambria Math"/>
+                      <w:i/>
+                      <w:iCs/>
+                      <w:lang w:val="es-CL"/>
+                    </w:rPr>
+                  </m:ctrlPr>
+                </m:sSubPr>
+                <m:e>
+                  <m:r>
+                    <w:rPr>
+                      <w:rFonts w:ascii="Cambria Math" w:hAnsi="Cambria Math"/>
+                      <w:lang w:val="es-CL"/>
+                    </w:rPr>
+                    <m:t>i</m:t>
+                  </m:r>
+                </m:e>
+                <m:sub>
+                  <m:r>
+                    <w:rPr>
+                      <w:rFonts w:ascii="Cambria Math" w:hAnsi="Cambria Math"/>
+                      <w:lang w:val="es-CL"/>
+                    </w:rPr>
+                    <m:t>c</m:t>
+                  </m:r>
+                </m:sub>
+              </m:sSub>
+            </m:num>
+            <m:den>
+              <m:r>
+                <w:rPr>
+                  <w:rFonts w:ascii="Cambria Math" w:hAnsi="Cambria Math"/>
+                  <w:lang w:val="es-CL"/>
+                </w:rPr>
+                <m:t>f</m:t>
+              </m:r>
+            </m:den>
+          </m:f>
+          <m:r>
+            <m:rPr>
+              <m:sty m:val="p"/>
+              <m:aln/>
+            </m:rPr>
+            <w:rPr>
+              <w:rFonts w:ascii="Cambria Math" w:hAnsi="Cambria Math"/>
+              <w:lang w:val="es-CL"/>
+            </w:rPr>
+            <m:t>=</m:t>
+          </m:r>
+          <m:sSup>
+            <m:sSupPr>
+              <m:ctrlPr>
+                <w:rPr>
+                  <w:rFonts w:ascii="Cambria Math" w:hAnsi="Cambria Math"/>
+                  <w:i/>
+                  <w:lang w:val="es-CL"/>
+                </w:rPr>
+              </m:ctrlPr>
+            </m:sSupPr>
+            <m:e>
+              <m:d>
+                <m:dPr>
+                  <m:ctrlPr>
+                    <w:rPr>
+                      <w:rFonts w:ascii="Cambria Math" w:hAnsi="Cambria Math"/>
+                      <w:i/>
+                      <w:lang w:val="es-CL"/>
+                    </w:rPr>
+                  </m:ctrlPr>
+                </m:dPr>
+                <m:e>
+                  <m:r>
+                    <w:rPr>
+                      <w:rFonts w:ascii="Cambria Math" w:hAnsi="Cambria Math"/>
+                      <w:lang w:val="es-CL"/>
+                    </w:rPr>
+                    <m:t>1+</m:t>
+                  </m:r>
+                  <m:sSub>
+                    <m:sSubPr>
+                      <m:ctrlPr>
+                        <w:rPr>
+                          <w:rFonts w:ascii="Cambria Math" w:hAnsi="Cambria Math"/>
+                          <w:i/>
+                          <w:iCs/>
+                          <w:lang w:val="es-CL"/>
+                        </w:rPr>
+                      </m:ctrlPr>
+                    </m:sSubPr>
+                    <m:e>
+                      <m:r>
+                        <w:rPr>
+                          <w:rFonts w:ascii="Cambria Math" w:hAnsi="Cambria Math"/>
+                          <w:lang w:val="es-CL"/>
+                        </w:rPr>
+                        <m:t>i</m:t>
+                      </m:r>
+                    </m:e>
+                    <m:sub>
+                      <m:r>
+                        <w:rPr>
+                          <w:rFonts w:ascii="Cambria Math" w:hAnsi="Cambria Math"/>
+                          <w:lang w:val="es-CL"/>
+                        </w:rPr>
+                        <m:t>s</m:t>
+                      </m:r>
+                    </m:sub>
+                  </m:sSub>
+                  <m:f>
+                    <m:fPr>
+                      <m:ctrlPr>
+                        <w:rPr>
+                          <w:rFonts w:ascii="Cambria Math" w:hAnsi="Cambria Math"/>
+                          <w:i/>
+                          <w:iCs/>
+                          <w:lang w:val="es-CL"/>
+                        </w:rPr>
+                      </m:ctrlPr>
+                    </m:fPr>
+                    <m:num>
+                      <m:r>
+                        <w:rPr>
+                          <w:rFonts w:ascii="Cambria Math" w:hAnsi="Cambria Math"/>
+                          <w:lang w:val="es-CL"/>
+                        </w:rPr>
+                        <m:t>dias</m:t>
+                      </m:r>
+                    </m:num>
+                    <m:den>
+                      <m:r>
+                        <w:rPr>
+                          <w:rFonts w:ascii="Cambria Math" w:hAnsi="Cambria Math"/>
+                          <w:lang w:val="es-CL"/>
+                        </w:rPr>
+                        <m:t>360</m:t>
+                      </m:r>
+                    </m:den>
+                  </m:f>
+                </m:e>
+              </m:d>
+            </m:e>
+            <m:sup>
+              <m:f>
+                <m:fPr>
+                  <m:type m:val="skw"/>
+                  <m:ctrlPr>
+                    <w:rPr>
+                      <w:rFonts w:ascii="Cambria Math" w:hAnsi="Cambria Math"/>
+                      <w:i/>
+                      <w:lang w:val="es-CL"/>
+                    </w:rPr>
+                  </m:ctrlPr>
+                </m:fPr>
+                <m:num>
+                  <m:r>
+                    <w:rPr>
+                      <w:rFonts w:ascii="Cambria Math" w:hAnsi="Cambria Math"/>
+                      <w:lang w:val="es-CL"/>
+                    </w:rPr>
+                    <m:t>360</m:t>
+                  </m:r>
+                </m:num>
+                <m:den>
+                  <m:r>
+                    <w:rPr>
+                      <w:rFonts w:ascii="Cambria Math" w:hAnsi="Cambria Math"/>
+                      <w:lang w:val="es-CL"/>
+                    </w:rPr>
+                    <m:t>f*dias</m:t>
+                  </m:r>
+                </m:den>
+              </m:f>
+            </m:sup>
+          </m:sSup>
+          <m:r>
+            <m:rPr>
+              <m:sty m:val="p"/>
+            </m:rPr>
+            <w:rPr>
+              <w:rFonts w:ascii="Cambria Math" w:hAnsi="Cambria Math"/>
+              <w:lang w:val="es-CL"/>
+            </w:rPr>
+            <w:br/>
+          </m:r>
+        </m:oMath>
+        <m:oMath>
+          <m:sSub>
+            <m:sSubPr>
+              <m:ctrlPr>
+                <w:rPr>
+                  <w:rFonts w:ascii="Cambria Math" w:hAnsi="Cambria Math"/>
+                  <w:i/>
+                  <w:iCs/>
+                  <w:lang w:val="es-CL"/>
+                </w:rPr>
+              </m:ctrlPr>
+            </m:sSubPr>
+            <m:e>
+              <m:r>
+                <w:rPr>
+                  <w:rFonts w:ascii="Cambria Math" w:hAnsi="Cambria Math"/>
+                  <w:lang w:val="es-CL"/>
+                </w:rPr>
+                <m:t>i</m:t>
+              </m:r>
+            </m:e>
+            <m:sub>
+              <m:r>
+                <w:rPr>
+                  <w:rFonts w:ascii="Cambria Math" w:hAnsi="Cambria Math"/>
+                  <w:lang w:val="es-CL"/>
+                </w:rPr>
+                <m:t>c</m:t>
+              </m:r>
+            </m:sub>
+          </m:sSub>
+          <m:r>
+            <m:rPr>
+              <m:sty m:val="p"/>
+              <m:aln/>
+            </m:rPr>
+            <w:rPr>
+              <w:rFonts w:ascii="Cambria Math" w:hAnsi="Cambria Math"/>
+              <w:lang w:val="es-CL"/>
+            </w:rPr>
+            <m:t>=</m:t>
+          </m:r>
+          <m:d>
+            <m:dPr>
+              <m:begChr m:val="["/>
+              <m:endChr m:val="]"/>
+              <m:ctrlPr>
+                <w:rPr>
+                  <w:rFonts w:ascii="Cambria Math" w:hAnsi="Cambria Math"/>
+                  <w:i/>
+                  <w:lang w:val="es-CL"/>
+                </w:rPr>
+              </m:ctrlPr>
+            </m:dPr>
+            <m:e>
+              <m:r>
+                <w:rPr>
+                  <w:rFonts w:ascii="Cambria Math" w:hAnsi="Cambria Math"/>
+                  <w:lang w:val="es-CL"/>
+                </w:rPr>
+                <m:t xml:space="preserve"> </m:t>
+              </m:r>
+              <m:sSup>
+                <m:sSupPr>
+                  <m:ctrlPr>
+                    <w:rPr>
+                      <w:rFonts w:ascii="Cambria Math" w:hAnsi="Cambria Math"/>
+                      <w:i/>
+                      <w:lang w:val="es-CL"/>
+                    </w:rPr>
+                  </m:ctrlPr>
+                </m:sSupPr>
+                <m:e>
+                  <m:d>
+                    <m:dPr>
+                      <m:ctrlPr>
+                        <w:rPr>
+                          <w:rFonts w:ascii="Cambria Math" w:hAnsi="Cambria Math"/>
+                          <w:i/>
+                          <w:lang w:val="es-CL"/>
+                        </w:rPr>
+                      </m:ctrlPr>
+                    </m:dPr>
+                    <m:e>
+                      <m:r>
+                        <w:rPr>
+                          <w:rFonts w:ascii="Cambria Math" w:hAnsi="Cambria Math"/>
+                          <w:lang w:val="es-CL"/>
+                        </w:rPr>
+                        <m:t>1+</m:t>
+                      </m:r>
+                      <m:sSub>
+                        <m:sSubPr>
+                          <m:ctrlPr>
+                            <w:rPr>
+                              <w:rFonts w:ascii="Cambria Math" w:hAnsi="Cambria Math"/>
+                              <w:i/>
+                              <w:iCs/>
+                              <w:lang w:val="es-CL"/>
+                            </w:rPr>
+                          </m:ctrlPr>
+                        </m:sSubPr>
+                        <m:e>
+                          <m:r>
+                            <w:rPr>
+                              <w:rFonts w:ascii="Cambria Math" w:hAnsi="Cambria Math"/>
+                              <w:lang w:val="es-CL"/>
+                            </w:rPr>
+                            <m:t>i</m:t>
+                          </m:r>
+                        </m:e>
+                        <m:sub>
+                          <m:r>
+                            <w:rPr>
+                              <w:rFonts w:ascii="Cambria Math" w:hAnsi="Cambria Math"/>
+                              <w:lang w:val="es-CL"/>
+                            </w:rPr>
+                            <m:t>s</m:t>
+                          </m:r>
+                        </m:sub>
+                      </m:sSub>
+                      <m:f>
+                        <m:fPr>
+                          <m:ctrlPr>
+                            <w:rPr>
+                              <w:rFonts w:ascii="Cambria Math" w:hAnsi="Cambria Math"/>
+                              <w:i/>
+                              <w:iCs/>
+                              <w:lang w:val="es-CL"/>
+                            </w:rPr>
+                          </m:ctrlPr>
+                        </m:fPr>
+                        <m:num>
+                          <m:r>
+                            <w:rPr>
+                              <w:rFonts w:ascii="Cambria Math" w:hAnsi="Cambria Math"/>
+                              <w:lang w:val="es-CL"/>
+                            </w:rPr>
+                            <m:t>dias</m:t>
+                          </m:r>
+                        </m:num>
+                        <m:den>
+                          <m:r>
+                            <w:rPr>
+                              <w:rFonts w:ascii="Cambria Math" w:hAnsi="Cambria Math"/>
+                              <w:lang w:val="es-CL"/>
+                            </w:rPr>
+                            <m:t>360</m:t>
+                          </m:r>
+                        </m:den>
+                      </m:f>
+                    </m:e>
+                  </m:d>
+                </m:e>
+                <m:sup>
+                  <m:f>
+                    <m:fPr>
+                      <m:type m:val="skw"/>
+                      <m:ctrlPr>
+                        <w:rPr>
+                          <w:rFonts w:ascii="Cambria Math" w:hAnsi="Cambria Math"/>
+                          <w:i/>
+                          <w:lang w:val="es-CL"/>
+                        </w:rPr>
+                      </m:ctrlPr>
+                    </m:fPr>
+                    <m:num>
+                      <m:r>
+                        <w:rPr>
+                          <w:rFonts w:ascii="Cambria Math" w:hAnsi="Cambria Math"/>
+                          <w:lang w:val="es-CL"/>
+                        </w:rPr>
+                        <m:t>360</m:t>
+                      </m:r>
+                    </m:num>
+                    <m:den>
+                      <m:r>
+                        <w:rPr>
+                          <w:rFonts w:ascii="Cambria Math" w:hAnsi="Cambria Math"/>
+                          <w:lang w:val="es-CL"/>
+                        </w:rPr>
+                        <m:t>f*dias</m:t>
+                      </m:r>
+                    </m:den>
+                  </m:f>
+                </m:sup>
+              </m:sSup>
+              <m:r>
+                <w:rPr>
+                  <w:rFonts w:ascii="Cambria Math" w:hAnsi="Cambria Math"/>
+                  <w:lang w:val="es-CL"/>
+                </w:rPr>
+                <m:t>-1</m:t>
+              </m:r>
+            </m:e>
+          </m:d>
+          <m:r>
+            <m:rPr>
+              <m:sty m:val="p"/>
+            </m:rPr>
+            <w:rPr>
+              <w:rFonts w:ascii="Cambria Math" w:hAnsi="Cambria Math"/>
+              <w:lang w:val="es-CL"/>
+            </w:rPr>
+            <m:t>*f</m:t>
+          </m:r>
+          <m:r>
+            <m:rPr>
+              <m:sty m:val="p"/>
+            </m:rPr>
+            <w:rPr>
+              <w:rFonts w:ascii="Cambria Math" w:hAnsi="Cambria Math"/>
+              <w:lang w:val="es-CL"/>
+            </w:rPr>
+            <w:br/>
+          </m:r>
+        </m:oMath>
+      </m:oMathPara>
+    </w:p>
+    <w:p>
+      <w:pPr>
+        <w:rPr>
+          <w:lang w:val="es-CL"/>
+        </w:rPr>
+      </w:pPr>
+    </w:p>
+    <w:p>
+      <w:pPr>
         <w:rPr>
           <w:lang w:val="es-CL"/>
         </w:rPr>
@@ -1438,7 +2719,7 @@
           <w:lang w:val="es-CL"/>
         </w:rPr>
       </w:pPr>
-      <w:bookmarkStart w:id="1" w:name="_Toc13242149"/>
+      <w:bookmarkStart w:id="4" w:name="_Toc14164323"/>
       <w:proofErr w:type="spellStart"/>
       <w:r>
         <w:rPr>
@@ -1508,7 +2789,7 @@
         </w:rPr>
         <w:t>:</w:t>
       </w:r>
-      <w:bookmarkEnd w:id="1"/>
+      <w:bookmarkEnd w:id="4"/>
     </w:p>
     <w:p>
       <w:pPr>
@@ -5492,7 +6773,7 @@
           <w:lang w:val="es-CL"/>
         </w:rPr>
       </w:pPr>
-      <w:bookmarkStart w:id="2" w:name="_Toc13242150"/>
+      <w:bookmarkStart w:id="5" w:name="_Toc14164324"/>
       <w:proofErr w:type="spellStart"/>
       <w:r>
         <w:rPr>
@@ -5555,7 +6836,7 @@
         </w:rPr>
         <w:t>.</w:t>
       </w:r>
-      <w:bookmarkEnd w:id="2"/>
+      <w:bookmarkEnd w:id="5"/>
       <w:r>
         <w:rPr>
           <w:rFonts w:eastAsiaTheme="minorEastAsia"/>
@@ -6517,7 +7798,7 @@
           <w:lang w:val="es-CL"/>
         </w:rPr>
       </w:pPr>
-      <w:bookmarkStart w:id="3" w:name="_Toc13242151"/>
+      <w:bookmarkStart w:id="6" w:name="_Toc14164325"/>
       <w:proofErr w:type="spellStart"/>
       <w:r>
         <w:rPr>
@@ -6548,7 +7829,7 @@
         </w:rPr>
         <w:t xml:space="preserve"> implícito en 2yrs:</w:t>
       </w:r>
-      <w:bookmarkEnd w:id="3"/>
+      <w:bookmarkEnd w:id="6"/>
     </w:p>
     <w:p>
       <w:pPr>
@@ -6567,6 +7848,7 @@
               <w:rFonts w:ascii="Cambria Math" w:hAnsi="Cambria Math"/>
               <w:lang w:val="es-CL"/>
             </w:rPr>
+            <w:lastRenderedPageBreak/>
             <m:t>S+P=S </m:t>
           </m:r>
           <m:f>
@@ -6878,7 +8160,7 @@
       <w:pPr>
         <w:pStyle w:val="Tit1"/>
       </w:pPr>
-      <w:bookmarkStart w:id="4" w:name="_Toc13242152"/>
+      <w:bookmarkStart w:id="7" w:name="_Toc14164326"/>
       <w:proofErr w:type="spellStart"/>
       <w:r>
         <w:t>camara</w:t>
@@ -6899,7 +8181,7 @@
       <w:r>
         <w:t>off shore</w:t>
       </w:r>
-      <w:bookmarkEnd w:id="4"/>
+      <w:bookmarkEnd w:id="7"/>
       <w:proofErr w:type="gramEnd"/>
     </w:p>
     <w:p>
@@ -7780,6 +9062,7 @@
             <w:rPr>
               <w:rFonts w:ascii="Cambria Math" w:hAnsi="Cambria Math"/>
             </w:rPr>
+            <w:lastRenderedPageBreak/>
             <m:t>S+P</m:t>
           </m:r>
           <m:r>
@@ -8844,7 +10127,7 @@
           <w:lang w:val="es-CL"/>
         </w:rPr>
       </w:pPr>
-      <w:bookmarkStart w:id="5" w:name="_Toc13242153"/>
+      <w:bookmarkStart w:id="8" w:name="_Toc14164327"/>
       <w:r>
         <w:rPr>
           <w:rFonts w:eastAsiaTheme="minorEastAsia"/>
@@ -8873,7 +10156,7 @@
         </w:rPr>
         <w:t>simple 360</w:t>
       </w:r>
-      <w:bookmarkEnd w:id="5"/>
+      <w:bookmarkEnd w:id="8"/>
     </w:p>
     <w:p>
       <w:pPr>
@@ -10163,11 +11446,12 @@
           <w:lang w:val="es-CL"/>
         </w:rPr>
       </w:pPr>
-      <w:bookmarkStart w:id="6" w:name="_Toc13242154"/>
+      <w:bookmarkStart w:id="9" w:name="_Toc14164328"/>
       <w:r>
         <w:rPr>
           <w:lang w:val="es-CL"/>
         </w:rPr>
+        <w:lastRenderedPageBreak/>
         <w:t xml:space="preserve">FRA </w:t>
       </w:r>
       <w:r>
@@ -10182,7 +11466,7 @@
         </w:rPr>
         <w:t>-9m y análogos.</w:t>
       </w:r>
-      <w:bookmarkEnd w:id="6"/>
+      <w:bookmarkEnd w:id="9"/>
     </w:p>
     <w:p>
       <w:pPr>
@@ -11539,12 +12823,14 @@
           <w:lang w:val="es-CL"/>
         </w:rPr>
       </w:pPr>
+      <w:bookmarkStart w:id="10" w:name="_Toc14164329"/>
       <w:r>
         <w:rPr>
           <w:lang w:val="es-CL"/>
         </w:rPr>
         <w:t>FRA 1 semana.</w:t>
       </w:r>
+      <w:bookmarkEnd w:id="10"/>
     </w:p>
     <w:p>
       <w:pPr>
@@ -11553,8 +12839,6 @@
           <w:rFonts w:asciiTheme="majorHAnsi" w:eastAsiaTheme="majorEastAsia" w:hAnsiTheme="majorHAnsi" w:cstheme="majorBidi"/>
         </w:rPr>
       </w:pPr>
-      <w:bookmarkStart w:id="7" w:name="_GoBack"/>
-      <w:bookmarkEnd w:id="7"/>
     </w:p>
     <w:p>
       <w:pPr>
@@ -11941,6 +13225,9 @@
             </m:sup>
           </m:sSup>
           <m:r>
+            <m:rPr>
+              <m:sty m:val="p"/>
+            </m:rPr>
             <w:rPr>
               <w:rFonts w:ascii="Cambria Math" w:eastAsiaTheme="minorEastAsia" w:hAnsi="Cambria Math"/>
             </w:rPr>
@@ -12312,6 +13599,9 @@
             </m:den>
           </m:f>
           <m:r>
+            <m:rPr>
+              <m:sty m:val="p"/>
+            </m:rPr>
             <w:rPr>
               <w:rFonts w:ascii="Cambria Math" w:hAnsi="Cambria Math"/>
               <w:lang w:val="es-CL"/>
@@ -12725,6 +14015,9 @@
             </m:sup>
           </m:sSup>
           <m:r>
+            <m:rPr>
+              <m:sty m:val="p"/>
+            </m:rPr>
             <w:rPr>
               <w:rFonts w:ascii="Cambria Math" w:hAnsi="Cambria Math"/>
               <w:lang w:val="es-CL"/>
@@ -13145,14 +14438,7 @@
               <w:rFonts w:ascii="Cambria Math" w:hAnsi="Cambria Math"/>
               <w:lang w:val="es-CL"/>
             </w:rPr>
-            <m:t>*</m:t>
-          </m:r>
-          <m:r>
-            <w:rPr>
-              <w:rFonts w:ascii="Cambria Math" w:hAnsi="Cambria Math"/>
-              <w:lang w:val="es-CL"/>
-            </w:rPr>
-            <m:t>52</m:t>
+            <m:t>*52</m:t>
           </m:r>
         </m:oMath>
       </m:oMathPara>
@@ -14242,7 +15528,7 @@
 </file>
 
 <file path=customXml/itemProps1.xml><?xml version="1.0" encoding="utf-8"?>
-<ds:datastoreItem xmlns:ds="http://schemas.openxmlformats.org/officeDocument/2006/customXml" ds:itemID="{A32A7907-1EE6-4EFE-93E9-3E63A04B0FD7}">
+<ds:datastoreItem xmlns:ds="http://schemas.openxmlformats.org/officeDocument/2006/customXml" ds:itemID="{81C44564-BB03-4686-9AD3-CD7E68AB095E}">
   <ds:schemaRefs>
     <ds:schemaRef ds:uri="http://schemas.openxmlformats.org/officeDocument/2006/bibliography"/>
   </ds:schemaRefs>

</xml_diff>